<commit_message>
created new file named nav.txt
</commit_message>
<xml_diff>
--- a/FEE-A drawing tool report.docx
+++ b/FEE-A drawing tool report.docx
@@ -5,7 +5,7 @@
     <w:p>
       <w:pPr>
         <w:pStyle w:val="14"/>
-        <w:framePr w:hRule="auto" w:wrap="auto" w:vAnchor="margin" w:hAnchor="text" w:yAlign="inline"/>
+        <w:framePr w:wrap="auto" w:vAnchor="margin" w:hAnchor="text" w:yAlign="inline"/>
         <w:ind w:left="2164" w:right="1824" w:firstLine="0"/>
         <w:jc w:val="both"/>
       </w:pPr>
@@ -20,7 +20,7 @@
     <w:p>
       <w:pPr>
         <w:pStyle w:val="8"/>
-        <w:framePr w:hRule="auto" w:wrap="auto" w:vAnchor="margin" w:hAnchor="text" w:yAlign="inline"/>
+        <w:framePr w:wrap="auto" w:vAnchor="margin" w:hAnchor="text" w:yAlign="inline"/>
         <w:spacing w:before="2"/>
         <w:jc w:val="both"/>
         <w:rPr>
@@ -32,7 +32,7 @@
     <w:p>
       <w:pPr>
         <w:pStyle w:val="8"/>
-        <w:framePr w:hRule="auto" w:wrap="auto" w:vAnchor="margin" w:hAnchor="text" w:yAlign="inline"/>
+        <w:framePr w:wrap="auto" w:vAnchor="margin" w:hAnchor="text" w:yAlign="inline"/>
         <w:spacing w:before="2"/>
         <w:jc w:val="both"/>
         <w:rPr>
@@ -44,7 +44,7 @@
     <w:p>
       <w:pPr>
         <w:pStyle w:val="3"/>
-        <w:framePr w:hRule="auto" w:wrap="auto" w:vAnchor="margin" w:hAnchor="text" w:yAlign="inline"/>
+        <w:framePr w:wrap="auto" w:vAnchor="margin" w:hAnchor="text" w:yAlign="inline"/>
         <w:jc w:val="both"/>
       </w:pPr>
       <w:r>
@@ -70,7 +70,7 @@
     <w:p>
       <w:pPr>
         <w:pStyle w:val="8"/>
-        <w:framePr w:hRule="auto" w:wrap="auto" w:vAnchor="margin" w:hAnchor="text" w:yAlign="inline"/>
+        <w:framePr w:wrap="auto" w:vAnchor="margin" w:hAnchor="text" w:yAlign="inline"/>
         <w:spacing w:before="3"/>
         <w:jc w:val="both"/>
         <w:rPr>
@@ -82,7 +82,7 @@
     <w:p>
       <w:pPr>
         <w:pStyle w:val="4"/>
-        <w:framePr w:hRule="auto" w:wrap="auto" w:vAnchor="margin" w:hAnchor="text" w:yAlign="inline"/>
+        <w:framePr w:wrap="auto" w:vAnchor="margin" w:hAnchor="text" w:yAlign="inline"/>
         <w:jc w:val="both"/>
       </w:pPr>
       <w:r>
@@ -111,14 +111,14 @@
     <w:p>
       <w:pPr>
         <w:pStyle w:val="4"/>
-        <w:framePr w:hRule="auto" w:wrap="auto" w:vAnchor="margin" w:hAnchor="text" w:yAlign="inline"/>
+        <w:framePr w:wrap="auto" w:vAnchor="margin" w:hAnchor="text" w:yAlign="inline"/>
         <w:jc w:val="both"/>
       </w:pPr>
     </w:p>
     <w:p>
       <w:pPr>
         <w:pStyle w:val="4"/>
-        <w:framePr w:hRule="auto" w:wrap="auto" w:vAnchor="margin" w:hAnchor="text" w:yAlign="inline"/>
+        <w:framePr w:wrap="auto" w:vAnchor="margin" w:hAnchor="text" w:yAlign="inline"/>
         <w:jc w:val="both"/>
         <w:rPr>
           <w:i w:val="0"/>
@@ -138,7 +138,7 @@
     <w:p>
       <w:pPr>
         <w:pStyle w:val="8"/>
-        <w:framePr w:hRule="auto" w:wrap="auto" w:vAnchor="margin" w:hAnchor="text" w:yAlign="inline"/>
+        <w:framePr w:wrap="auto" w:vAnchor="margin" w:hAnchor="text" w:yAlign="inline"/>
         <w:spacing w:before="7"/>
         <w:jc w:val="both"/>
         <w:rPr>
@@ -152,7 +152,7 @@
     <w:p>
       <w:pPr>
         <w:pStyle w:val="15"/>
-        <w:framePr w:hRule="auto" w:wrap="auto" w:vAnchor="margin" w:hAnchor="text" w:yAlign="inline"/>
+        <w:framePr w:wrap="auto" w:vAnchor="margin" w:hAnchor="text" w:yAlign="inline"/>
         <w:ind w:left="2164" w:right="1830" w:firstLine="0"/>
         <w:jc w:val="both"/>
         <w:rPr>
@@ -177,7 +177,7 @@
     <w:p>
       <w:pPr>
         <w:pStyle w:val="15"/>
-        <w:framePr w:hRule="auto" w:wrap="auto" w:vAnchor="margin" w:hAnchor="text" w:yAlign="inline"/>
+        <w:framePr w:wrap="auto" w:vAnchor="margin" w:hAnchor="text" w:yAlign="inline"/>
         <w:ind w:left="2164" w:right="1830" w:firstLine="0"/>
         <w:jc w:val="both"/>
         <w:rPr>
@@ -202,7 +202,7 @@
     <w:p>
       <w:pPr>
         <w:pStyle w:val="15"/>
-        <w:framePr w:hRule="auto" w:wrap="auto" w:vAnchor="margin" w:hAnchor="text" w:yAlign="inline"/>
+        <w:framePr w:wrap="auto" w:vAnchor="margin" w:hAnchor="text" w:yAlign="inline"/>
         <w:ind w:left="2164" w:right="1830" w:firstLine="0"/>
         <w:jc w:val="both"/>
         <w:rPr>
@@ -227,7 +227,7 @@
     <w:p>
       <w:pPr>
         <w:pStyle w:val="15"/>
-        <w:framePr w:hRule="auto" w:wrap="auto" w:vAnchor="margin" w:hAnchor="text" w:yAlign="inline"/>
+        <w:framePr w:wrap="auto" w:vAnchor="margin" w:hAnchor="text" w:yAlign="inline"/>
         <w:ind w:left="2164" w:right="1830" w:firstLine="0"/>
         <w:jc w:val="both"/>
         <w:rPr>
@@ -241,7 +241,7 @@
     <w:p>
       <w:pPr>
         <w:pStyle w:val="8"/>
-        <w:framePr w:hRule="auto" w:wrap="auto" w:vAnchor="margin" w:hAnchor="text" w:yAlign="inline"/>
+        <w:framePr w:wrap="auto" w:vAnchor="margin" w:hAnchor="text" w:yAlign="inline"/>
         <w:jc w:val="both"/>
         <w:rPr>
           <w:sz w:val="26"/>
@@ -252,7 +252,7 @@
     <w:p>
       <w:pPr>
         <w:pStyle w:val="8"/>
-        <w:framePr w:hRule="auto" w:wrap="auto" w:vAnchor="margin" w:hAnchor="text" w:yAlign="inline"/>
+        <w:framePr w:wrap="auto" w:vAnchor="margin" w:hAnchor="text" w:yAlign="inline"/>
         <w:spacing w:before="9"/>
         <w:jc w:val="both"/>
         <w:rPr>
@@ -264,7 +264,7 @@
     <w:p>
       <w:pPr>
         <w:pStyle w:val="4"/>
-        <w:framePr w:hRule="auto" w:wrap="auto" w:vAnchor="margin" w:hAnchor="text" w:yAlign="inline"/>
+        <w:framePr w:wrap="auto" w:vAnchor="margin" w:hAnchor="text" w:yAlign="inline"/>
         <w:spacing w:line="477" w:lineRule="auto"/>
         <w:ind w:right="2181"/>
         <w:jc w:val="both"/>
@@ -280,7 +280,7 @@
     <w:p>
       <w:pPr>
         <w:pStyle w:val="8"/>
-        <w:framePr w:hRule="auto" w:wrap="auto" w:vAnchor="margin" w:hAnchor="text" w:yAlign="inline"/>
+        <w:framePr w:wrap="auto" w:vAnchor="margin" w:hAnchor="text" w:yAlign="inline"/>
         <w:spacing w:before="7"/>
         <w:jc w:val="both"/>
         <w:rPr>
@@ -292,7 +292,7 @@
     <w:p>
       <w:pPr>
         <w:pStyle w:val="2"/>
-        <w:framePr w:hRule="auto" w:wrap="auto" w:vAnchor="margin" w:hAnchor="text" w:yAlign="inline"/>
+        <w:framePr w:wrap="auto" w:vAnchor="margin" w:hAnchor="text" w:yAlign="inline"/>
         <w:spacing w:before="1"/>
         <w:ind w:right="1821"/>
         <w:jc w:val="both"/>
@@ -308,7 +308,7 @@
     <w:p>
       <w:pPr>
         <w:pStyle w:val="8"/>
-        <w:framePr w:hRule="auto" w:wrap="auto" w:vAnchor="margin" w:hAnchor="text" w:yAlign="inline"/>
+        <w:framePr w:wrap="auto" w:vAnchor="margin" w:hAnchor="text" w:yAlign="inline"/>
         <w:spacing w:before="10"/>
         <w:jc w:val="both"/>
         <w:rPr>
@@ -320,7 +320,7 @@
     <w:p>
       <w:pPr>
         <w:pStyle w:val="15"/>
-        <w:framePr w:hRule="auto" w:wrap="auto" w:vAnchor="margin" w:hAnchor="text" w:yAlign="inline"/>
+        <w:framePr w:wrap="auto" w:vAnchor="margin" w:hAnchor="text" w:yAlign="inline"/>
         <w:ind w:left="2164" w:right="2176" w:firstLine="0"/>
         <w:jc w:val="both"/>
         <w:rPr>
@@ -349,7 +349,7 @@
     <w:p>
       <w:pPr>
         <w:pStyle w:val="8"/>
-        <w:framePr w:hRule="auto" w:wrap="auto" w:vAnchor="margin" w:hAnchor="text" w:yAlign="inline"/>
+        <w:framePr w:wrap="auto" w:vAnchor="margin" w:hAnchor="text" w:yAlign="inline"/>
         <w:jc w:val="both"/>
         <w:rPr>
           <w:b/>
@@ -360,7 +360,7 @@
     <w:p>
       <w:pPr>
         <w:pStyle w:val="15"/>
-        <w:framePr w:hRule="auto" w:wrap="auto" w:vAnchor="margin" w:hAnchor="text" w:yAlign="inline"/>
+        <w:framePr w:wrap="auto" w:vAnchor="margin" w:hAnchor="text" w:yAlign="inline"/>
         <w:ind w:left="2159" w:right="2181" w:firstLine="0"/>
         <w:jc w:val="both"/>
         <w:rPr>
@@ -382,7 +382,7 @@
     <w:p>
       <w:pPr>
         <w:pStyle w:val="8"/>
-        <w:framePr w:hRule="auto" w:wrap="auto" w:vAnchor="margin" w:hAnchor="text" w:yAlign="inline"/>
+        <w:framePr w:wrap="auto" w:vAnchor="margin" w:hAnchor="text" w:yAlign="inline"/>
         <w:jc w:val="both"/>
         <w:rPr>
           <w:sz w:val="26"/>
@@ -393,7 +393,7 @@
     <w:p>
       <w:pPr>
         <w:pStyle w:val="8"/>
-        <w:framePr w:hRule="auto" w:wrap="auto" w:vAnchor="margin" w:hAnchor="text" w:yAlign="inline"/>
+        <w:framePr w:wrap="auto" w:vAnchor="margin" w:hAnchor="text" w:yAlign="inline"/>
         <w:jc w:val="both"/>
         <w:rPr>
           <w:sz w:val="26"/>
@@ -404,7 +404,7 @@
     <w:p>
       <w:pPr>
         <w:pStyle w:val="8"/>
-        <w:framePr w:hRule="auto" w:wrap="auto" w:vAnchor="margin" w:hAnchor="text" w:yAlign="inline"/>
+        <w:framePr w:wrap="auto" w:vAnchor="margin" w:hAnchor="text" w:yAlign="inline"/>
         <w:jc w:val="both"/>
         <w:rPr>
           <w:sz w:val="26"/>
@@ -523,7 +523,7 @@
     <w:p>
       <w:pPr>
         <w:pStyle w:val="8"/>
-        <w:framePr w:hRule="auto" w:wrap="auto" w:vAnchor="margin" w:hAnchor="text" w:yAlign="inline"/>
+        <w:framePr w:wrap="auto" w:vAnchor="margin" w:hAnchor="text" w:yAlign="inline"/>
         <w:spacing w:before="10"/>
         <w:jc w:val="both"/>
         <w:rPr>
@@ -535,7 +535,7 @@
     <w:p>
       <w:pPr>
         <w:pStyle w:val="8"/>
-        <w:framePr w:hRule="auto" w:wrap="auto" w:vAnchor="margin" w:hAnchor="text" w:yAlign="inline"/>
+        <w:framePr w:wrap="auto" w:vAnchor="margin" w:hAnchor="text" w:yAlign="inline"/>
         <w:jc w:val="both"/>
         <w:rPr>
           <w:b/>
@@ -559,7 +559,7 @@
     <w:p>
       <w:pPr>
         <w:pStyle w:val="8"/>
-        <w:framePr w:hRule="auto" w:wrap="auto" w:vAnchor="margin" w:hAnchor="text" w:yAlign="inline"/>
+        <w:framePr w:wrap="auto" w:vAnchor="margin" w:hAnchor="text" w:yAlign="inline"/>
         <w:jc w:val="both"/>
         <w:rPr>
           <w:b/>
@@ -572,7 +572,7 @@
     <w:p>
       <w:pPr>
         <w:pStyle w:val="8"/>
-        <w:framePr w:hRule="auto" w:wrap="auto" w:vAnchor="margin" w:hAnchor="text" w:yAlign="inline"/>
+        <w:framePr w:wrap="auto" w:vAnchor="margin" w:hAnchor="text" w:yAlign="inline"/>
         <w:jc w:val="both"/>
         <w:rPr>
           <w:b/>
@@ -596,7 +596,7 @@
     <w:p>
       <w:pPr>
         <w:pStyle w:val="8"/>
-        <w:framePr w:hRule="auto" w:wrap="auto" w:vAnchor="margin" w:hAnchor="text" w:yAlign="inline"/>
+        <w:framePr w:wrap="auto" w:vAnchor="margin" w:hAnchor="text" w:yAlign="inline"/>
         <w:jc w:val="both"/>
         <w:rPr>
           <w:sz w:val="26"/>
@@ -618,7 +618,7 @@
     <w:p>
       <w:pPr>
         <w:pStyle w:val="8"/>
-        <w:framePr w:hRule="auto" w:wrap="auto" w:vAnchor="margin" w:hAnchor="text" w:yAlign="inline"/>
+        <w:framePr w:wrap="auto" w:vAnchor="margin" w:hAnchor="text" w:yAlign="inline"/>
         <w:spacing w:before="9"/>
         <w:jc w:val="both"/>
         <w:rPr>
@@ -630,7 +630,7 @@
     <w:p>
       <w:pPr>
         <w:pStyle w:val="8"/>
-        <w:framePr w:hRule="auto" w:wrap="auto" w:vAnchor="margin" w:hAnchor="text" w:yAlign="inline"/>
+        <w:framePr w:wrap="auto" w:vAnchor="margin" w:hAnchor="text" w:yAlign="inline"/>
         <w:jc w:val="both"/>
         <w:rPr>
           <w:sz w:val="28"/>
@@ -651,7 +651,7 @@
     <w:p>
       <w:pPr>
         <w:pStyle w:val="16"/>
-        <w:framePr w:hRule="auto" w:wrap="auto" w:vAnchor="margin" w:hAnchor="text" w:yAlign="inline"/>
+        <w:framePr w:wrap="auto" w:vAnchor="margin" w:hAnchor="text" w:yAlign="inline"/>
         <w:spacing w:before="0" w:after="240" w:line="240" w:lineRule="auto"/>
         <w:jc w:val="both"/>
         <w:rPr>
@@ -682,7 +682,7 @@
     <w:p>
       <w:pPr>
         <w:pStyle w:val="16"/>
-        <w:framePr w:hRule="auto" w:wrap="auto" w:vAnchor="margin" w:hAnchor="text" w:yAlign="inline"/>
+        <w:framePr w:wrap="auto" w:vAnchor="margin" w:hAnchor="text" w:yAlign="inline"/>
         <w:spacing w:before="0" w:after="240" w:line="240" w:lineRule="auto"/>
         <w:jc w:val="both"/>
         <w:rPr>
@@ -694,7 +694,7 @@
     <w:p>
       <w:pPr>
         <w:pStyle w:val="5"/>
-        <w:framePr w:hRule="auto" w:wrap="auto" w:vAnchor="margin" w:hAnchor="text" w:yAlign="inline"/>
+        <w:framePr w:wrap="auto" w:vAnchor="margin" w:hAnchor="text" w:yAlign="inline"/>
         <w:widowControl/>
         <w:spacing w:line="360" w:lineRule="auto"/>
         <w:ind w:left="2164" w:firstLine="0"/>
@@ -723,7 +723,7 @@
     <w:p>
       <w:pPr>
         <w:pStyle w:val="16"/>
-        <w:framePr w:hRule="auto" w:wrap="auto" w:vAnchor="margin" w:hAnchor="text" w:yAlign="inline"/>
+        <w:framePr w:wrap="auto" w:vAnchor="margin" w:hAnchor="text" w:yAlign="inline"/>
         <w:spacing w:before="0" w:line="240" w:lineRule="auto"/>
         <w:jc w:val="both"/>
         <w:rPr>
@@ -738,7 +738,7 @@
     <w:p>
       <w:pPr>
         <w:pStyle w:val="16"/>
-        <w:framePr w:hRule="auto" w:wrap="auto" w:vAnchor="margin" w:hAnchor="text" w:yAlign="inline"/>
+        <w:framePr w:wrap="auto" w:vAnchor="margin" w:hAnchor="text" w:yAlign="inline"/>
         <w:spacing w:line="360" w:lineRule="auto"/>
         <w:jc w:val="both"/>
         <w:rPr>
@@ -764,13 +764,22 @@
           <w:rtl w:val="0"/>
           <w:lang w:val="en-US"/>
         </w:rPr>
-        <w:t xml:space="preserve"> These tools often provide a range of features , such as selecting colors , brush types , and drawing shapes , to enable users to express their creativity and convey ideas through illustrations and artwork. They are used in various domains, from artistic endeavors to technical design and illustration, making them a versatile means of visual expression.</w:t>
+        <w:t xml:space="preserve"> These tools often provide a range of features , such as selecting colors , brush types , and drawing shapes , to enable users to express their creativity and convey ideas through illustrations and artwork. They are used in various domains, from artistic endeavors to technical design and illustration, making them a versatile mean</w:t>
+      </w:r>
+      <w:bookmarkStart w:id="0" w:name="_GoBack"/>
+      <w:bookmarkEnd w:id="0"/>
+      <w:r>
+        <w:rPr>
+          <w:rtl w:val="0"/>
+          <w:lang w:val="en-US"/>
+        </w:rPr>
+        <w:t xml:space="preserve"> of visual expression.</w:t>
       </w:r>
     </w:p>
     <w:p>
       <w:pPr>
         <w:pStyle w:val="16"/>
-        <w:framePr w:hRule="auto" w:wrap="auto" w:vAnchor="margin" w:hAnchor="text" w:yAlign="inline"/>
+        <w:framePr w:wrap="auto" w:vAnchor="margin" w:hAnchor="text" w:yAlign="inline"/>
         <w:spacing w:line="360" w:lineRule="auto"/>
         <w:jc w:val="both"/>
         <w:rPr>
@@ -788,7 +797,7 @@
     <w:p>
       <w:pPr>
         <w:pStyle w:val="16"/>
-        <w:framePr w:hRule="auto" w:wrap="auto" w:vAnchor="margin" w:hAnchor="text" w:yAlign="inline"/>
+        <w:framePr w:wrap="auto" w:vAnchor="margin" w:hAnchor="text" w:yAlign="inline"/>
         <w:spacing w:line="360" w:lineRule="auto"/>
         <w:jc w:val="both"/>
       </w:pPr>
@@ -803,7 +812,7 @@
     <w:p>
       <w:pPr>
         <w:pStyle w:val="16"/>
-        <w:framePr w:hRule="auto" w:wrap="auto" w:vAnchor="margin" w:hAnchor="text" w:yAlign="inline"/>
+        <w:framePr w:wrap="auto" w:vAnchor="margin" w:hAnchor="text" w:yAlign="inline"/>
         <w:spacing w:line="360" w:lineRule="auto"/>
         <w:jc w:val="both"/>
         <w:rPr>
@@ -821,7 +830,7 @@
     <w:p>
       <w:pPr>
         <w:pStyle w:val="16"/>
-        <w:framePr w:hRule="auto" w:wrap="auto" w:vAnchor="margin" w:hAnchor="text" w:yAlign="inline"/>
+        <w:framePr w:wrap="auto" w:vAnchor="margin" w:hAnchor="text" w:yAlign="inline"/>
         <w:spacing w:line="360" w:lineRule="auto"/>
         <w:jc w:val="both"/>
         <w:rPr>
@@ -839,7 +848,7 @@
     <w:p>
       <w:pPr>
         <w:pStyle w:val="16"/>
-        <w:framePr w:hRule="auto" w:wrap="auto" w:vAnchor="margin" w:hAnchor="text" w:yAlign="inline"/>
+        <w:framePr w:wrap="auto" w:vAnchor="margin" w:hAnchor="text" w:yAlign="inline"/>
         <w:spacing w:line="360" w:lineRule="auto"/>
         <w:jc w:val="both"/>
         <w:rPr>
@@ -857,7 +866,7 @@
     <w:p>
       <w:pPr>
         <w:pStyle w:val="16"/>
-        <w:framePr w:hRule="auto" w:wrap="auto" w:vAnchor="margin" w:hAnchor="text" w:yAlign="inline"/>
+        <w:framePr w:wrap="auto" w:vAnchor="margin" w:hAnchor="text" w:yAlign="inline"/>
         <w:spacing w:line="360" w:lineRule="auto"/>
         <w:jc w:val="both"/>
         <w:rPr>
@@ -875,7 +884,7 @@
     <w:p>
       <w:pPr>
         <w:pStyle w:val="16"/>
-        <w:framePr w:hRule="auto" w:wrap="auto" w:vAnchor="margin" w:hAnchor="text" w:yAlign="inline"/>
+        <w:framePr w:wrap="auto" w:vAnchor="margin" w:hAnchor="text" w:yAlign="inline"/>
         <w:spacing w:line="360" w:lineRule="auto"/>
         <w:jc w:val="both"/>
         <w:rPr>
@@ -893,7 +902,7 @@
     <w:p>
       <w:pPr>
         <w:pStyle w:val="16"/>
-        <w:framePr w:hRule="auto" w:wrap="auto" w:vAnchor="margin" w:hAnchor="text" w:yAlign="inline"/>
+        <w:framePr w:wrap="auto" w:vAnchor="margin" w:hAnchor="text" w:yAlign="inline"/>
         <w:spacing w:line="360" w:lineRule="auto"/>
         <w:jc w:val="both"/>
         <w:rPr>
@@ -911,7 +920,7 @@
     <w:p>
       <w:pPr>
         <w:pStyle w:val="16"/>
-        <w:framePr w:hRule="auto" w:wrap="auto" w:vAnchor="margin" w:hAnchor="text" w:yAlign="inline"/>
+        <w:framePr w:wrap="auto" w:vAnchor="margin" w:hAnchor="text" w:yAlign="inline"/>
         <w:spacing w:line="360" w:lineRule="auto"/>
         <w:jc w:val="both"/>
         <w:rPr>
@@ -929,7 +938,7 @@
     <w:p>
       <w:pPr>
         <w:pStyle w:val="16"/>
-        <w:framePr w:hRule="auto" w:wrap="auto" w:vAnchor="margin" w:hAnchor="text" w:yAlign="inline"/>
+        <w:framePr w:wrap="auto" w:vAnchor="margin" w:hAnchor="text" w:yAlign="inline"/>
         <w:spacing w:line="360" w:lineRule="auto"/>
         <w:jc w:val="both"/>
         <w:rPr>
@@ -947,7 +956,7 @@
     <w:p>
       <w:pPr>
         <w:pStyle w:val="16"/>
-        <w:framePr w:hRule="auto" w:wrap="auto" w:vAnchor="margin" w:hAnchor="text" w:yAlign="inline"/>
+        <w:framePr w:wrap="auto" w:vAnchor="margin" w:hAnchor="text" w:yAlign="inline"/>
         <w:spacing w:line="360" w:lineRule="auto"/>
         <w:jc w:val="both"/>
         <w:rPr>
@@ -965,7 +974,7 @@
     <w:p>
       <w:pPr>
         <w:pStyle w:val="16"/>
-        <w:framePr w:hRule="auto" w:wrap="auto" w:vAnchor="margin" w:hAnchor="text" w:yAlign="inline"/>
+        <w:framePr w:wrap="auto" w:vAnchor="margin" w:hAnchor="text" w:yAlign="inline"/>
         <w:spacing w:line="360" w:lineRule="auto"/>
         <w:jc w:val="both"/>
         <w:rPr>
@@ -983,14 +992,14 @@
     <w:p>
       <w:pPr>
         <w:pStyle w:val="16"/>
-        <w:framePr w:hRule="auto" w:wrap="auto" w:vAnchor="margin" w:hAnchor="text" w:yAlign="inline"/>
+        <w:framePr w:wrap="auto" w:vAnchor="margin" w:hAnchor="text" w:yAlign="inline"/>
         <w:jc w:val="both"/>
       </w:pPr>
     </w:p>
     <w:p>
       <w:pPr>
         <w:pStyle w:val="16"/>
-        <w:framePr w:hRule="auto" w:wrap="auto" w:vAnchor="margin" w:hAnchor="text" w:yAlign="inline"/>
+        <w:framePr w:wrap="auto" w:vAnchor="margin" w:hAnchor="text" w:yAlign="inline"/>
         <w:spacing w:before="0" w:after="240" w:line="240" w:lineRule="auto"/>
         <w:jc w:val="both"/>
         <w:rPr>
@@ -1002,7 +1011,7 @@
     <w:p>
       <w:pPr>
         <w:pStyle w:val="16"/>
-        <w:framePr w:hRule="auto" w:wrap="auto" w:vAnchor="margin" w:hAnchor="text" w:yAlign="inline"/>
+        <w:framePr w:wrap="auto" w:vAnchor="margin" w:hAnchor="text" w:yAlign="inline"/>
         <w:spacing w:before="0" w:after="240" w:line="240" w:lineRule="auto"/>
         <w:jc w:val="both"/>
         <w:rPr>
@@ -1014,7 +1023,7 @@
     <w:p>
       <w:pPr>
         <w:pStyle w:val="16"/>
-        <w:framePr w:hRule="auto" w:wrap="auto" w:vAnchor="margin" w:hAnchor="text" w:yAlign="inline"/>
+        <w:framePr w:wrap="auto" w:vAnchor="margin" w:hAnchor="text" w:yAlign="inline"/>
         <w:spacing w:before="0" w:after="240" w:line="240" w:lineRule="auto"/>
         <w:jc w:val="both"/>
         <w:rPr>
@@ -1026,7 +1035,7 @@
     <w:p>
       <w:pPr>
         <w:pStyle w:val="16"/>
-        <w:framePr w:hRule="auto" w:wrap="auto" w:vAnchor="margin" w:hAnchor="text" w:yAlign="inline"/>
+        <w:framePr w:wrap="auto" w:vAnchor="margin" w:hAnchor="text" w:yAlign="inline"/>
         <w:spacing w:before="0" w:after="240" w:line="240" w:lineRule="auto"/>
         <w:jc w:val="both"/>
         <w:rPr>
@@ -1038,7 +1047,7 @@
     <w:p>
       <w:pPr>
         <w:pStyle w:val="16"/>
-        <w:framePr w:hRule="auto" w:wrap="auto" w:vAnchor="margin" w:hAnchor="text" w:yAlign="inline"/>
+        <w:framePr w:wrap="auto" w:vAnchor="margin" w:hAnchor="text" w:yAlign="inline"/>
         <w:spacing w:before="0" w:after="240" w:line="240" w:lineRule="auto"/>
         <w:jc w:val="both"/>
         <w:rPr>
@@ -1050,7 +1059,7 @@
     <w:p>
       <w:pPr>
         <w:pStyle w:val="16"/>
-        <w:framePr w:hRule="auto" w:wrap="auto" w:vAnchor="margin" w:hAnchor="text" w:yAlign="inline"/>
+        <w:framePr w:wrap="auto" w:vAnchor="margin" w:hAnchor="text" w:yAlign="inline"/>
         <w:spacing w:before="0" w:after="240" w:line="240" w:lineRule="auto"/>
         <w:jc w:val="both"/>
         <w:rPr>
@@ -1062,7 +1071,7 @@
     <w:p>
       <w:pPr>
         <w:pStyle w:val="16"/>
-        <w:framePr w:hRule="auto" w:wrap="auto" w:vAnchor="margin" w:hAnchor="text" w:yAlign="inline"/>
+        <w:framePr w:wrap="auto" w:vAnchor="margin" w:hAnchor="text" w:yAlign="inline"/>
         <w:spacing w:before="0" w:after="240" w:line="240" w:lineRule="auto"/>
         <w:jc w:val="both"/>
         <w:rPr>
@@ -1074,7 +1083,7 @@
     <w:p>
       <w:pPr>
         <w:pStyle w:val="16"/>
-        <w:framePr w:hRule="auto" w:wrap="auto" w:vAnchor="margin" w:hAnchor="text" w:yAlign="inline"/>
+        <w:framePr w:wrap="auto" w:vAnchor="margin" w:hAnchor="text" w:yAlign="inline"/>
         <w:spacing w:before="0" w:after="240" w:line="240" w:lineRule="auto"/>
         <w:jc w:val="both"/>
         <w:rPr>
@@ -1086,7 +1095,7 @@
     <w:p>
       <w:pPr>
         <w:pStyle w:val="16"/>
-        <w:framePr w:hRule="auto" w:wrap="auto" w:vAnchor="margin" w:hAnchor="text" w:yAlign="inline"/>
+        <w:framePr w:wrap="auto" w:vAnchor="margin" w:hAnchor="text" w:yAlign="inline"/>
         <w:spacing w:before="0" w:after="240" w:line="240" w:lineRule="auto"/>
         <w:jc w:val="both"/>
         <w:rPr>
@@ -1098,7 +1107,7 @@
     <w:p>
       <w:pPr>
         <w:pStyle w:val="16"/>
-        <w:framePr w:hRule="auto" w:wrap="auto" w:vAnchor="margin" w:hAnchor="text" w:yAlign="inline"/>
+        <w:framePr w:wrap="auto" w:vAnchor="margin" w:hAnchor="text" w:yAlign="inline"/>
         <w:spacing w:before="0" w:after="240" w:line="240" w:lineRule="auto"/>
         <w:jc w:val="both"/>
         <w:rPr>
@@ -1110,7 +1119,7 @@
     <w:p>
       <w:pPr>
         <w:pStyle w:val="16"/>
-        <w:framePr w:hRule="auto" w:wrap="auto" w:vAnchor="margin" w:hAnchor="text" w:yAlign="inline"/>
+        <w:framePr w:wrap="auto" w:vAnchor="margin" w:hAnchor="text" w:yAlign="inline"/>
         <w:spacing w:before="0" w:after="240" w:line="240" w:lineRule="auto"/>
         <w:jc w:val="both"/>
         <w:rPr>
@@ -1122,7 +1131,7 @@
     <w:p>
       <w:pPr>
         <w:pStyle w:val="16"/>
-        <w:framePr w:hRule="auto" w:wrap="auto" w:vAnchor="margin" w:hAnchor="text" w:yAlign="inline"/>
+        <w:framePr w:wrap="auto" w:vAnchor="margin" w:hAnchor="text" w:yAlign="inline"/>
         <w:spacing w:before="0" w:after="240" w:line="240" w:lineRule="auto"/>
         <w:jc w:val="both"/>
         <w:rPr>
@@ -1134,7 +1143,7 @@
     <w:p>
       <w:pPr>
         <w:pStyle w:val="16"/>
-        <w:framePr w:hRule="auto" w:wrap="auto" w:vAnchor="margin" w:hAnchor="text" w:yAlign="inline"/>
+        <w:framePr w:wrap="auto" w:vAnchor="margin" w:hAnchor="text" w:yAlign="inline"/>
         <w:spacing w:before="0" w:after="240" w:line="240" w:lineRule="auto"/>
         <w:jc w:val="both"/>
         <w:rPr>
@@ -1146,7 +1155,7 @@
     <w:p>
       <w:pPr>
         <w:pStyle w:val="16"/>
-        <w:framePr w:hRule="auto" w:wrap="auto" w:vAnchor="margin" w:hAnchor="text" w:yAlign="inline"/>
+        <w:framePr w:wrap="auto" w:vAnchor="margin" w:hAnchor="text" w:yAlign="inline"/>
         <w:spacing w:before="0" w:after="240" w:line="240" w:lineRule="auto"/>
         <w:jc w:val="both"/>
         <w:rPr>
@@ -1158,7 +1167,7 @@
     <w:p>
       <w:pPr>
         <w:pStyle w:val="16"/>
-        <w:framePr w:hRule="auto" w:wrap="auto" w:vAnchor="margin" w:hAnchor="text" w:yAlign="inline"/>
+        <w:framePr w:wrap="auto" w:vAnchor="margin" w:hAnchor="text" w:yAlign="inline"/>
         <w:spacing w:before="0" w:after="240" w:line="240" w:lineRule="auto"/>
         <w:jc w:val="both"/>
         <w:rPr>
@@ -1170,7 +1179,7 @@
     <w:p>
       <w:pPr>
         <w:pStyle w:val="16"/>
-        <w:framePr w:hRule="auto" w:wrap="auto" w:vAnchor="margin" w:hAnchor="text" w:yAlign="inline"/>
+        <w:framePr w:wrap="auto" w:vAnchor="margin" w:hAnchor="text" w:yAlign="inline"/>
         <w:spacing w:before="0" w:after="240" w:line="240" w:lineRule="auto"/>
         <w:jc w:val="both"/>
         <w:rPr>
@@ -1182,7 +1191,7 @@
     <w:p>
       <w:pPr>
         <w:pStyle w:val="16"/>
-        <w:framePr w:hRule="auto" w:wrap="auto" w:vAnchor="margin" w:hAnchor="text" w:yAlign="inline"/>
+        <w:framePr w:wrap="auto" w:vAnchor="margin" w:hAnchor="text" w:yAlign="inline"/>
         <w:spacing w:before="0" w:after="240" w:line="240" w:lineRule="auto"/>
         <w:jc w:val="both"/>
         <w:rPr>
@@ -1194,7 +1203,7 @@
     <w:p>
       <w:pPr>
         <w:pStyle w:val="16"/>
-        <w:framePr w:hRule="auto" w:wrap="auto" w:vAnchor="margin" w:hAnchor="text" w:yAlign="inline"/>
+        <w:framePr w:wrap="auto" w:vAnchor="margin" w:hAnchor="text" w:yAlign="inline"/>
         <w:spacing w:before="0" w:after="240" w:line="240" w:lineRule="auto"/>
         <w:jc w:val="both"/>
         <w:rPr>
@@ -1206,7 +1215,7 @@
     <w:p>
       <w:pPr>
         <w:pStyle w:val="16"/>
-        <w:framePr w:hRule="auto" w:wrap="auto" w:vAnchor="margin" w:hAnchor="text" w:yAlign="inline"/>
+        <w:framePr w:wrap="auto" w:vAnchor="margin" w:hAnchor="text" w:yAlign="inline"/>
         <w:spacing w:before="0" w:after="240" w:line="240" w:lineRule="auto"/>
         <w:jc w:val="both"/>
         <w:rPr>
@@ -1218,7 +1227,7 @@
     <w:p>
       <w:pPr>
         <w:pStyle w:val="16"/>
-        <w:framePr w:hRule="auto" w:wrap="auto" w:vAnchor="margin" w:hAnchor="text" w:yAlign="inline"/>
+        <w:framePr w:wrap="auto" w:vAnchor="margin" w:hAnchor="text" w:yAlign="inline"/>
         <w:spacing w:before="0" w:after="240" w:line="240" w:lineRule="auto"/>
         <w:jc w:val="both"/>
         <w:rPr>
@@ -1241,7 +1250,7 @@
     <w:p>
       <w:pPr>
         <w:pStyle w:val="16"/>
-        <w:framePr w:hRule="auto" w:wrap="auto" w:vAnchor="margin" w:hAnchor="text" w:yAlign="inline"/>
+        <w:framePr w:wrap="auto" w:vAnchor="margin" w:hAnchor="text" w:yAlign="inline"/>
         <w:spacing w:before="0" w:after="240" w:line="240" w:lineRule="auto"/>
         <w:jc w:val="both"/>
         <w:rPr>
@@ -1255,7 +1264,7 @@
     <w:p>
       <w:pPr>
         <w:pStyle w:val="16"/>
-        <w:framePr w:hRule="auto" w:wrap="auto" w:vAnchor="margin" w:hAnchor="text" w:yAlign="inline"/>
+        <w:framePr w:wrap="auto" w:vAnchor="margin" w:hAnchor="text" w:yAlign="inline"/>
         <w:spacing w:before="0" w:after="240" w:line="240" w:lineRule="auto"/>
         <w:jc w:val="both"/>
         <w:rPr>
@@ -1269,7 +1278,7 @@
     <w:p>
       <w:pPr>
         <w:pStyle w:val="16"/>
-        <w:framePr w:hRule="auto" w:wrap="auto" w:vAnchor="margin" w:hAnchor="text" w:yAlign="inline"/>
+        <w:framePr w:wrap="auto" w:vAnchor="margin" w:hAnchor="text" w:yAlign="inline"/>
         <w:spacing w:before="0" w:after="240" w:line="240" w:lineRule="auto"/>
         <w:jc w:val="both"/>
         <w:rPr>
@@ -1283,7 +1292,7 @@
     <w:p>
       <w:pPr>
         <w:pStyle w:val="16"/>
-        <w:framePr w:hRule="auto" w:wrap="auto" w:vAnchor="margin" w:hAnchor="text" w:yAlign="inline"/>
+        <w:framePr w:wrap="auto" w:vAnchor="margin" w:hAnchor="text" w:yAlign="inline"/>
         <w:spacing w:before="0" w:after="240" w:line="240" w:lineRule="auto"/>
         <w:jc w:val="both"/>
         <w:rPr>
@@ -1310,7 +1319,7 @@
     <w:p>
       <w:pPr>
         <w:pStyle w:val="5"/>
-        <w:framePr w:hRule="auto" w:wrap="auto" w:vAnchor="margin" w:hAnchor="text" w:yAlign="inline"/>
+        <w:framePr w:wrap="auto" w:vAnchor="margin" w:hAnchor="text" w:yAlign="inline"/>
         <w:widowControl/>
         <w:spacing w:line="360" w:lineRule="auto"/>
         <w:ind w:left="2164" w:firstLine="0"/>
@@ -1377,7 +1386,7 @@
           <w:p>
             <w:pPr>
               <w:pStyle w:val="15"/>
-              <w:framePr w:hRule="auto" w:wrap="auto" w:vAnchor="margin" w:hAnchor="text" w:yAlign="inline"/>
+              <w:framePr w:wrap="auto" w:vAnchor="margin" w:hAnchor="text" w:yAlign="inline"/>
               <w:widowControl/>
               <w:spacing w:after="160" w:line="259" w:lineRule="auto"/>
               <w:ind w:left="8" w:firstLine="0"/>
@@ -1417,7 +1426,7 @@
           <w:p>
             <w:pPr>
               <w:pStyle w:val="15"/>
-              <w:framePr w:hRule="auto" w:wrap="auto" w:vAnchor="margin" w:hAnchor="text" w:yAlign="inline"/>
+              <w:framePr w:wrap="auto" w:vAnchor="margin" w:hAnchor="text" w:yAlign="inline"/>
               <w:widowControl/>
               <w:ind w:left="7" w:firstLine="0"/>
               <w:jc w:val="both"/>
@@ -1456,7 +1465,7 @@
           <w:p>
             <w:pPr>
               <w:pStyle w:val="15"/>
-              <w:framePr w:hRule="auto" w:wrap="auto" w:vAnchor="margin" w:hAnchor="text" w:yAlign="inline"/>
+              <w:framePr w:wrap="auto" w:vAnchor="margin" w:hAnchor="text" w:yAlign="inline"/>
               <w:widowControl/>
               <w:ind w:left="1" w:firstLine="0"/>
               <w:jc w:val="both"/>
@@ -1501,7 +1510,7 @@
           <w:p>
             <w:pPr>
               <w:pStyle w:val="17"/>
-              <w:framePr w:hRule="auto" w:wrap="auto" w:vAnchor="margin" w:hAnchor="text" w:yAlign="inline"/>
+              <w:framePr w:wrap="auto" w:vAnchor="margin" w:hAnchor="text" w:yAlign="inline"/>
               <w:ind w:left="1445" w:right="1434" w:hanging="1441"/>
               <w:jc w:val="both"/>
             </w:pPr>
@@ -1540,7 +1549,7 @@
           <w:p>
             <w:pPr>
               <w:pStyle w:val="15"/>
-              <w:framePr w:hRule="auto" w:wrap="auto" w:vAnchor="margin" w:hAnchor="text" w:yAlign="inline"/>
+              <w:framePr w:wrap="auto" w:vAnchor="margin" w:hAnchor="text" w:yAlign="inline"/>
               <w:widowControl/>
               <w:spacing w:after="12"/>
               <w:jc w:val="both"/>
@@ -1564,7 +1573,7 @@
           <w:p>
             <w:pPr>
               <w:pStyle w:val="15"/>
-              <w:framePr w:hRule="auto" w:wrap="auto" w:vAnchor="margin" w:hAnchor="text" w:yAlign="inline"/>
+              <w:framePr w:wrap="auto" w:vAnchor="margin" w:hAnchor="text" w:yAlign="inline"/>
               <w:widowControl/>
               <w:bidi w:val="0"/>
               <w:ind w:left="0" w:right="0" w:firstLine="0"/>
@@ -1605,7 +1614,7 @@
           <w:p>
             <w:pPr>
               <w:pStyle w:val="17"/>
-              <w:framePr w:hRule="auto" w:wrap="auto" w:vAnchor="margin" w:hAnchor="text" w:yAlign="inline"/>
+              <w:framePr w:wrap="auto" w:vAnchor="margin" w:hAnchor="text" w:yAlign="inline"/>
               <w:jc w:val="both"/>
             </w:pPr>
             <w:r>
@@ -1649,7 +1658,7 @@
           <w:p>
             <w:pPr>
               <w:pStyle w:val="17"/>
-              <w:framePr w:hRule="auto" w:wrap="auto" w:vAnchor="margin" w:hAnchor="text" w:yAlign="inline"/>
+              <w:framePr w:wrap="auto" w:vAnchor="margin" w:hAnchor="text" w:yAlign="inline"/>
               <w:ind w:left="1415" w:right="1404" w:hanging="1411"/>
               <w:jc w:val="both"/>
             </w:pPr>
@@ -1688,7 +1697,7 @@
           <w:p>
             <w:pPr>
               <w:pStyle w:val="15"/>
-              <w:framePr w:hRule="auto" w:wrap="auto" w:vAnchor="margin" w:hAnchor="text" w:yAlign="inline"/>
+              <w:framePr w:wrap="auto" w:vAnchor="margin" w:hAnchor="text" w:yAlign="inline"/>
               <w:widowControl/>
               <w:spacing w:after="7"/>
               <w:jc w:val="both"/>
@@ -1712,7 +1721,7 @@
           <w:p>
             <w:pPr>
               <w:pStyle w:val="15"/>
-              <w:framePr w:hRule="auto" w:wrap="auto" w:vAnchor="margin" w:hAnchor="text" w:yAlign="inline"/>
+              <w:framePr w:wrap="auto" w:vAnchor="margin" w:hAnchor="text" w:yAlign="inline"/>
               <w:widowControl/>
               <w:bidi w:val="0"/>
               <w:ind w:left="1" w:right="0" w:firstLine="0"/>
@@ -1753,7 +1762,7 @@
           <w:p>
             <w:pPr>
               <w:pStyle w:val="17"/>
-              <w:framePr w:hRule="auto" w:wrap="auto" w:vAnchor="margin" w:hAnchor="text" w:yAlign="inline"/>
+              <w:framePr w:wrap="auto" w:vAnchor="margin" w:hAnchor="text" w:yAlign="inline"/>
               <w:jc w:val="both"/>
             </w:pPr>
             <w:r>
@@ -1797,7 +1806,7 @@
           <w:p>
             <w:pPr>
               <w:pStyle w:val="17"/>
-              <w:framePr w:hRule="auto" w:wrap="auto" w:vAnchor="margin" w:hAnchor="text" w:yAlign="inline"/>
+              <w:framePr w:wrap="auto" w:vAnchor="margin" w:hAnchor="text" w:yAlign="inline"/>
               <w:ind w:left="1385" w:right="1374" w:hanging="1381"/>
               <w:jc w:val="both"/>
             </w:pPr>
@@ -1836,7 +1845,7 @@
           <w:p>
             <w:pPr>
               <w:pStyle w:val="15"/>
-              <w:framePr w:hRule="auto" w:wrap="auto" w:vAnchor="margin" w:hAnchor="text" w:yAlign="inline"/>
+              <w:framePr w:wrap="auto" w:vAnchor="margin" w:hAnchor="text" w:yAlign="inline"/>
               <w:widowControl/>
               <w:spacing w:after="12"/>
               <w:jc w:val="both"/>
@@ -1860,7 +1869,7 @@
           <w:p>
             <w:pPr>
               <w:pStyle w:val="15"/>
-              <w:framePr w:hRule="auto" w:wrap="auto" w:vAnchor="margin" w:hAnchor="text" w:yAlign="inline"/>
+              <w:framePr w:wrap="auto" w:vAnchor="margin" w:hAnchor="text" w:yAlign="inline"/>
               <w:widowControl/>
               <w:bidi w:val="0"/>
               <w:ind w:left="0" w:right="0" w:firstLine="0"/>
@@ -1901,7 +1910,7 @@
           <w:p>
             <w:pPr>
               <w:pStyle w:val="17"/>
-              <w:framePr w:hRule="auto" w:wrap="auto" w:vAnchor="margin" w:hAnchor="text" w:yAlign="inline"/>
+              <w:framePr w:wrap="auto" w:vAnchor="margin" w:hAnchor="text" w:yAlign="inline"/>
               <w:jc w:val="both"/>
             </w:pPr>
             <w:r>
@@ -1945,7 +1954,7 @@
           <w:p>
             <w:pPr>
               <w:pStyle w:val="17"/>
-              <w:framePr w:hRule="auto" w:wrap="auto" w:vAnchor="margin" w:hAnchor="text" w:yAlign="inline"/>
+              <w:framePr w:wrap="auto" w:vAnchor="margin" w:hAnchor="text" w:yAlign="inline"/>
               <w:ind w:left="1390" w:right="1380" w:hanging="1386"/>
               <w:jc w:val="both"/>
             </w:pPr>
@@ -1984,7 +1993,7 @@
           <w:p>
             <w:pPr>
               <w:pStyle w:val="15"/>
-              <w:framePr w:hRule="auto" w:wrap="auto" w:vAnchor="margin" w:hAnchor="text" w:yAlign="inline"/>
+              <w:framePr w:wrap="auto" w:vAnchor="margin" w:hAnchor="text" w:yAlign="inline"/>
               <w:widowControl/>
               <w:spacing w:after="11"/>
               <w:jc w:val="both"/>
@@ -2008,7 +2017,7 @@
           <w:p>
             <w:pPr>
               <w:pStyle w:val="15"/>
-              <w:framePr w:hRule="auto" w:wrap="auto" w:vAnchor="margin" w:hAnchor="text" w:yAlign="inline"/>
+              <w:framePr w:wrap="auto" w:vAnchor="margin" w:hAnchor="text" w:yAlign="inline"/>
               <w:widowControl/>
               <w:bidi w:val="0"/>
               <w:ind w:left="10" w:right="0" w:firstLine="0"/>
@@ -2049,7 +2058,7 @@
           <w:p>
             <w:pPr>
               <w:pStyle w:val="17"/>
-              <w:framePr w:hRule="auto" w:wrap="auto" w:vAnchor="margin" w:hAnchor="text" w:yAlign="inline"/>
+              <w:framePr w:wrap="auto" w:vAnchor="margin" w:hAnchor="text" w:yAlign="inline"/>
               <w:jc w:val="both"/>
             </w:pPr>
             <w:r>
@@ -2093,7 +2102,7 @@
           <w:p>
             <w:pPr>
               <w:pStyle w:val="17"/>
-              <w:framePr w:hRule="auto" w:wrap="auto" w:vAnchor="margin" w:hAnchor="text" w:yAlign="inline"/>
+              <w:framePr w:wrap="auto" w:vAnchor="margin" w:hAnchor="text" w:yAlign="inline"/>
               <w:ind w:left="1420" w:right="1410" w:hanging="1416"/>
               <w:jc w:val="both"/>
             </w:pPr>
@@ -2132,7 +2141,7 @@
           <w:p>
             <w:pPr>
               <w:pStyle w:val="15"/>
-              <w:framePr w:hRule="auto" w:wrap="auto" w:vAnchor="margin" w:hAnchor="text" w:yAlign="inline"/>
+              <w:framePr w:wrap="auto" w:vAnchor="margin" w:hAnchor="text" w:yAlign="inline"/>
               <w:widowControl/>
               <w:spacing w:after="7"/>
               <w:jc w:val="both"/>
@@ -2156,7 +2165,7 @@
           <w:p>
             <w:pPr>
               <w:pStyle w:val="15"/>
-              <w:framePr w:hRule="auto" w:wrap="auto" w:vAnchor="margin" w:hAnchor="text" w:yAlign="inline"/>
+              <w:framePr w:wrap="auto" w:vAnchor="margin" w:hAnchor="text" w:yAlign="inline"/>
               <w:widowControl/>
               <w:bidi w:val="0"/>
               <w:ind w:left="10" w:right="0" w:firstLine="0"/>
@@ -2197,7 +2206,7 @@
           <w:p>
             <w:pPr>
               <w:pStyle w:val="17"/>
-              <w:framePr w:hRule="auto" w:wrap="auto" w:vAnchor="margin" w:hAnchor="text" w:yAlign="inline"/>
+              <w:framePr w:wrap="auto" w:vAnchor="margin" w:hAnchor="text" w:yAlign="inline"/>
               <w:jc w:val="both"/>
             </w:pPr>
             <w:r>
@@ -2241,7 +2250,7 @@
           <w:p>
             <w:pPr>
               <w:pStyle w:val="17"/>
-              <w:framePr w:hRule="auto" w:wrap="auto" w:vAnchor="margin" w:hAnchor="text" w:yAlign="inline"/>
+              <w:framePr w:wrap="auto" w:vAnchor="margin" w:hAnchor="text" w:yAlign="inline"/>
               <w:ind w:left="1420" w:right="1410" w:hanging="1416"/>
               <w:jc w:val="both"/>
             </w:pPr>
@@ -2280,7 +2289,7 @@
           <w:p>
             <w:pPr>
               <w:pStyle w:val="17"/>
-              <w:framePr w:hRule="auto" w:wrap="auto" w:vAnchor="margin" w:hAnchor="text" w:yAlign="inline"/>
+              <w:framePr w:wrap="auto" w:vAnchor="margin" w:hAnchor="text" w:yAlign="inline"/>
               <w:spacing w:after="7"/>
               <w:jc w:val="both"/>
               <w:rPr>
@@ -2307,7 +2316,7 @@
           <w:p>
             <w:pPr>
               <w:pStyle w:val="17"/>
-              <w:framePr w:hRule="auto" w:wrap="auto" w:vAnchor="margin" w:hAnchor="text" w:yAlign="inline"/>
+              <w:framePr w:wrap="auto" w:vAnchor="margin" w:hAnchor="text" w:yAlign="inline"/>
               <w:bidi w:val="0"/>
               <w:spacing w:after="7"/>
               <w:ind w:left="0" w:right="0" w:firstLine="0"/>
@@ -2351,7 +2360,7 @@
           <w:p>
             <w:pPr>
               <w:pStyle w:val="17"/>
-              <w:framePr w:hRule="auto" w:wrap="auto" w:vAnchor="margin" w:hAnchor="text" w:yAlign="inline"/>
+              <w:framePr w:wrap="auto" w:vAnchor="margin" w:hAnchor="text" w:yAlign="inline"/>
               <w:jc w:val="both"/>
             </w:pPr>
             <w:r>
@@ -2395,7 +2404,7 @@
           <w:p>
             <w:pPr>
               <w:pStyle w:val="17"/>
-              <w:framePr w:hRule="auto" w:wrap="auto" w:vAnchor="margin" w:hAnchor="text" w:yAlign="inline"/>
+              <w:framePr w:wrap="auto" w:vAnchor="margin" w:hAnchor="text" w:yAlign="inline"/>
               <w:ind w:left="1390" w:right="1379" w:hanging="1386"/>
               <w:jc w:val="both"/>
             </w:pPr>
@@ -2434,7 +2443,7 @@
           <w:p>
             <w:pPr>
               <w:pStyle w:val="15"/>
-              <w:framePr w:hRule="auto" w:wrap="auto" w:vAnchor="margin" w:hAnchor="text" w:yAlign="inline"/>
+              <w:framePr w:wrap="auto" w:vAnchor="margin" w:hAnchor="text" w:yAlign="inline"/>
               <w:widowControl/>
               <w:spacing w:after="10"/>
               <w:jc w:val="both"/>
@@ -2458,7 +2467,7 @@
           <w:p>
             <w:pPr>
               <w:pStyle w:val="15"/>
-              <w:framePr w:hRule="auto" w:wrap="auto" w:vAnchor="margin" w:hAnchor="text" w:yAlign="inline"/>
+              <w:framePr w:wrap="auto" w:vAnchor="margin" w:hAnchor="text" w:yAlign="inline"/>
               <w:widowControl/>
               <w:bidi w:val="0"/>
               <w:ind w:left="0" w:right="5" w:firstLine="0"/>
@@ -2499,7 +2508,7 @@
           <w:p>
             <w:pPr>
               <w:pStyle w:val="17"/>
-              <w:framePr w:hRule="auto" w:wrap="auto" w:vAnchor="margin" w:hAnchor="text" w:yAlign="inline"/>
+              <w:framePr w:wrap="auto" w:vAnchor="margin" w:hAnchor="text" w:yAlign="inline"/>
               <w:jc w:val="both"/>
             </w:pPr>
             <w:r>
@@ -2543,7 +2552,7 @@
           <w:p>
             <w:pPr>
               <w:pStyle w:val="17"/>
-              <w:framePr w:hRule="auto" w:wrap="auto" w:vAnchor="margin" w:hAnchor="text" w:yAlign="inline"/>
+              <w:framePr w:wrap="auto" w:vAnchor="margin" w:hAnchor="text" w:yAlign="inline"/>
               <w:ind w:left="1360" w:right="1349" w:hanging="1356"/>
               <w:jc w:val="both"/>
             </w:pPr>
@@ -2582,7 +2591,7 @@
           <w:p>
             <w:pPr>
               <w:pStyle w:val="15"/>
-              <w:framePr w:hRule="auto" w:wrap="auto" w:vAnchor="margin" w:hAnchor="text" w:yAlign="inline"/>
+              <w:framePr w:wrap="auto" w:vAnchor="margin" w:hAnchor="text" w:yAlign="inline"/>
               <w:widowControl/>
               <w:spacing w:after="6"/>
               <w:jc w:val="both"/>
@@ -2604,7 +2613,7 @@
           <w:p>
             <w:pPr>
               <w:pStyle w:val="15"/>
-              <w:framePr w:hRule="auto" w:wrap="auto" w:vAnchor="margin" w:hAnchor="text" w:yAlign="inline"/>
+              <w:framePr w:wrap="auto" w:vAnchor="margin" w:hAnchor="text" w:yAlign="inline"/>
               <w:widowControl/>
               <w:bidi w:val="0"/>
               <w:ind w:left="0" w:right="0" w:firstLine="0"/>
@@ -2645,7 +2654,7 @@
           <w:p>
             <w:pPr>
               <w:pStyle w:val="17"/>
-              <w:framePr w:hRule="auto" w:wrap="auto" w:vAnchor="margin" w:hAnchor="text" w:yAlign="inline"/>
+              <w:framePr w:wrap="auto" w:vAnchor="margin" w:hAnchor="text" w:yAlign="inline"/>
               <w:jc w:val="both"/>
             </w:pPr>
             <w:r>
@@ -2689,7 +2698,7 @@
           <w:p>
             <w:pPr>
               <w:pStyle w:val="17"/>
-              <w:framePr w:hRule="auto" w:wrap="auto" w:vAnchor="margin" w:hAnchor="text" w:yAlign="inline"/>
+              <w:framePr w:wrap="auto" w:vAnchor="margin" w:hAnchor="text" w:yAlign="inline"/>
               <w:ind w:left="1360" w:right="1349" w:hanging="1356"/>
               <w:jc w:val="both"/>
             </w:pPr>
@@ -2728,7 +2737,7 @@
           <w:p>
             <w:pPr>
               <w:pStyle w:val="17"/>
-              <w:framePr w:hRule="auto" w:wrap="auto" w:vAnchor="margin" w:hAnchor="text" w:yAlign="inline"/>
+              <w:framePr w:wrap="auto" w:vAnchor="margin" w:hAnchor="text" w:yAlign="inline"/>
               <w:spacing w:after="6"/>
               <w:jc w:val="both"/>
             </w:pPr>
@@ -2766,7 +2775,7 @@
           <w:p>
             <w:pPr>
               <w:pStyle w:val="17"/>
-              <w:framePr w:hRule="auto" w:wrap="auto" w:vAnchor="margin" w:hAnchor="text" w:yAlign="inline"/>
+              <w:framePr w:wrap="auto" w:vAnchor="margin" w:hAnchor="text" w:yAlign="inline"/>
               <w:jc w:val="both"/>
             </w:pPr>
             <w:r>
@@ -2788,7 +2797,7 @@
     <w:p>
       <w:pPr>
         <w:pStyle w:val="5"/>
-        <w:framePr w:hRule="auto" w:wrap="auto" w:vAnchor="margin" w:hAnchor="text" w:yAlign="inline"/>
+        <w:framePr w:wrap="auto" w:vAnchor="margin" w:hAnchor="text" w:yAlign="inline"/>
         <w:ind w:left="0" w:right="0" w:firstLine="0"/>
         <w:jc w:val="both"/>
         <w:rPr>
@@ -2803,7 +2812,7 @@
     <w:p>
       <w:pPr>
         <w:pStyle w:val="5"/>
-        <w:framePr w:hRule="auto" w:wrap="auto" w:vAnchor="margin" w:hAnchor="text" w:yAlign="inline"/>
+        <w:framePr w:wrap="auto" w:vAnchor="margin" w:hAnchor="text" w:yAlign="inline"/>
         <w:widowControl/>
         <w:spacing w:line="360" w:lineRule="auto"/>
         <w:ind w:left="2164" w:firstLine="0"/>
@@ -2820,7 +2829,7 @@
     <w:p>
       <w:pPr>
         <w:pStyle w:val="5"/>
-        <w:framePr w:hRule="auto" w:wrap="auto" w:vAnchor="margin" w:hAnchor="text" w:yAlign="inline"/>
+        <w:framePr w:wrap="auto" w:vAnchor="margin" w:hAnchor="text" w:yAlign="inline"/>
         <w:widowControl/>
         <w:spacing w:line="360" w:lineRule="auto"/>
         <w:ind w:left="2164" w:firstLine="0"/>
@@ -2837,7 +2846,7 @@
     <w:p>
       <w:pPr>
         <w:pStyle w:val="5"/>
-        <w:framePr w:hRule="auto" w:wrap="auto" w:vAnchor="margin" w:hAnchor="text" w:yAlign="inline"/>
+        <w:framePr w:wrap="auto" w:vAnchor="margin" w:hAnchor="text" w:yAlign="inline"/>
         <w:widowControl/>
         <w:spacing w:line="360" w:lineRule="auto"/>
         <w:ind w:left="2164" w:firstLine="0"/>
@@ -2854,7 +2863,7 @@
     <w:p>
       <w:pPr>
         <w:pStyle w:val="5"/>
-        <w:framePr w:hRule="auto" w:wrap="auto" w:vAnchor="margin" w:hAnchor="text" w:yAlign="inline"/>
+        <w:framePr w:wrap="auto" w:vAnchor="margin" w:hAnchor="text" w:yAlign="inline"/>
         <w:widowControl/>
         <w:spacing w:line="360" w:lineRule="auto"/>
         <w:ind w:left="2164" w:firstLine="0"/>
@@ -2871,7 +2880,7 @@
     <w:p>
       <w:pPr>
         <w:pStyle w:val="5"/>
-        <w:framePr w:hRule="auto" w:wrap="auto" w:vAnchor="margin" w:hAnchor="text" w:yAlign="inline"/>
+        <w:framePr w:wrap="auto" w:vAnchor="margin" w:hAnchor="text" w:yAlign="inline"/>
         <w:widowControl/>
         <w:spacing w:line="360" w:lineRule="auto"/>
         <w:ind w:left="2164" w:firstLine="0"/>
@@ -2888,7 +2897,7 @@
     <w:p>
       <w:pPr>
         <w:pStyle w:val="5"/>
-        <w:framePr w:hRule="auto" w:wrap="auto" w:vAnchor="margin" w:hAnchor="text" w:yAlign="inline"/>
+        <w:framePr w:wrap="auto" w:vAnchor="margin" w:hAnchor="text" w:yAlign="inline"/>
         <w:widowControl/>
         <w:spacing w:line="360" w:lineRule="auto"/>
         <w:ind w:left="2164" w:firstLine="0"/>
@@ -2905,7 +2914,7 @@
     <w:p>
       <w:pPr>
         <w:pStyle w:val="5"/>
-        <w:framePr w:hRule="auto" w:wrap="auto" w:vAnchor="margin" w:hAnchor="text" w:yAlign="inline"/>
+        <w:framePr w:wrap="auto" w:vAnchor="margin" w:hAnchor="text" w:yAlign="inline"/>
         <w:widowControl/>
         <w:spacing w:line="360" w:lineRule="auto"/>
         <w:ind w:left="2164" w:firstLine="0"/>
@@ -2922,7 +2931,7 @@
     <w:p>
       <w:pPr>
         <w:pStyle w:val="5"/>
-        <w:framePr w:hRule="auto" w:wrap="auto" w:vAnchor="margin" w:hAnchor="text" w:yAlign="inline"/>
+        <w:framePr w:wrap="auto" w:vAnchor="margin" w:hAnchor="text" w:yAlign="inline"/>
         <w:widowControl/>
         <w:spacing w:line="360" w:lineRule="auto"/>
         <w:ind w:left="2164" w:firstLine="0"/>
@@ -2939,7 +2948,7 @@
     <w:p>
       <w:pPr>
         <w:pStyle w:val="5"/>
-        <w:framePr w:hRule="auto" w:wrap="auto" w:vAnchor="margin" w:hAnchor="text" w:yAlign="inline"/>
+        <w:framePr w:wrap="auto" w:vAnchor="margin" w:hAnchor="text" w:yAlign="inline"/>
         <w:widowControl/>
         <w:spacing w:line="360" w:lineRule="auto"/>
         <w:ind w:left="2164" w:firstLine="0"/>
@@ -2956,7 +2965,7 @@
     <w:p>
       <w:pPr>
         <w:pStyle w:val="5"/>
-        <w:framePr w:hRule="auto" w:wrap="auto" w:vAnchor="margin" w:hAnchor="text" w:yAlign="inline"/>
+        <w:framePr w:wrap="auto" w:vAnchor="margin" w:hAnchor="text" w:yAlign="inline"/>
         <w:widowControl/>
         <w:spacing w:line="360" w:lineRule="auto"/>
         <w:ind w:left="2164" w:firstLine="0"/>
@@ -2973,7 +2982,7 @@
     <w:p>
       <w:pPr>
         <w:pStyle w:val="5"/>
-        <w:framePr w:hRule="auto" w:wrap="auto" w:vAnchor="margin" w:hAnchor="text" w:yAlign="inline"/>
+        <w:framePr w:wrap="auto" w:vAnchor="margin" w:hAnchor="text" w:yAlign="inline"/>
         <w:widowControl/>
         <w:spacing w:line="360" w:lineRule="auto"/>
         <w:ind w:left="2164" w:firstLine="0"/>
@@ -2990,7 +2999,7 @@
     <w:p>
       <w:pPr>
         <w:pStyle w:val="5"/>
-        <w:framePr w:hRule="auto" w:wrap="auto" w:vAnchor="margin" w:hAnchor="text" w:yAlign="inline"/>
+        <w:framePr w:wrap="auto" w:vAnchor="margin" w:hAnchor="text" w:yAlign="inline"/>
         <w:widowControl/>
         <w:spacing w:line="360" w:lineRule="auto"/>
         <w:ind w:left="2164" w:firstLine="0"/>
@@ -3007,7 +3016,7 @@
     <w:p>
       <w:pPr>
         <w:pStyle w:val="5"/>
-        <w:framePr w:hRule="auto" w:wrap="auto" w:vAnchor="margin" w:hAnchor="text" w:yAlign="inline"/>
+        <w:framePr w:wrap="auto" w:vAnchor="margin" w:hAnchor="text" w:yAlign="inline"/>
         <w:widowControl/>
         <w:spacing w:line="360" w:lineRule="auto"/>
         <w:ind w:left="2164" w:firstLine="0"/>
@@ -3051,7 +3060,7 @@
     <w:p>
       <w:pPr>
         <w:pStyle w:val="15"/>
-        <w:framePr w:hRule="auto" w:wrap="auto" w:vAnchor="margin" w:hAnchor="text" w:yAlign="inline"/>
+        <w:framePr w:wrap="auto" w:vAnchor="margin" w:hAnchor="text" w:yAlign="inline"/>
         <w:widowControl/>
         <w:spacing w:after="149" w:line="360" w:lineRule="auto"/>
         <w:ind w:right="2916"/>
@@ -3098,7 +3107,7 @@
     <w:p>
       <w:pPr>
         <w:pStyle w:val="15"/>
-        <w:framePr w:hRule="auto" w:wrap="auto" w:vAnchor="margin" w:hAnchor="text" w:yAlign="inline"/>
+        <w:framePr w:wrap="auto" w:vAnchor="margin" w:hAnchor="text" w:yAlign="inline"/>
         <w:widowControl/>
         <w:spacing w:after="149" w:line="360" w:lineRule="auto"/>
         <w:ind w:right="2916"/>
@@ -3141,7 +3150,7 @@
     <w:p>
       <w:pPr>
         <w:pStyle w:val="15"/>
-        <w:framePr w:hRule="auto" w:wrap="auto" w:vAnchor="margin" w:hAnchor="text" w:yAlign="inline"/>
+        <w:framePr w:wrap="auto" w:vAnchor="margin" w:hAnchor="text" w:yAlign="inline"/>
         <w:widowControl/>
         <w:spacing w:after="149" w:line="360" w:lineRule="auto"/>
         <w:ind w:right="2916"/>
@@ -3162,7 +3171,7 @@
     <w:p>
       <w:pPr>
         <w:pStyle w:val="16"/>
-        <w:framePr w:hRule="auto" w:wrap="auto" w:vAnchor="margin" w:hAnchor="text" w:yAlign="inline"/>
+        <w:framePr w:wrap="auto" w:vAnchor="margin" w:hAnchor="text" w:yAlign="inline"/>
         <w:spacing w:before="0" w:line="360" w:lineRule="auto"/>
         <w:jc w:val="both"/>
         <w:rPr>
@@ -3173,7 +3182,7 @@
     <w:p>
       <w:pPr>
         <w:pStyle w:val="16"/>
-        <w:framePr w:hRule="auto" w:wrap="auto" w:vAnchor="margin" w:hAnchor="text" w:yAlign="inline"/>
+        <w:framePr w:wrap="auto" w:vAnchor="margin" w:hAnchor="text" w:yAlign="inline"/>
         <w:jc w:val="both"/>
         <w:rPr>
           <w:shd w:val="clear" w:color="auto" w:fill="FFFFFF"/>
@@ -3213,7 +3222,7 @@
     <w:p>
       <w:pPr>
         <w:pStyle w:val="16"/>
-        <w:framePr w:hRule="auto" w:wrap="auto" w:vAnchor="margin" w:hAnchor="text" w:yAlign="inline"/>
+        <w:framePr w:wrap="auto" w:vAnchor="margin" w:hAnchor="text" w:yAlign="inline"/>
         <w:spacing w:before="0" w:after="400" w:line="360" w:lineRule="auto"/>
         <w:jc w:val="both"/>
         <w:rPr>
@@ -3226,7 +3235,7 @@
     <w:p>
       <w:pPr>
         <w:pStyle w:val="9"/>
-        <w:framePr w:hRule="auto" w:wrap="auto" w:vAnchor="margin" w:hAnchor="text" w:yAlign="inline"/>
+        <w:framePr w:wrap="auto" w:vAnchor="margin" w:hAnchor="text" w:yAlign="inline"/>
         <w:tabs>
           <w:tab w:val="left" w:pos="1440"/>
           <w:tab w:val="left" w:pos="2880"/>
@@ -3263,7 +3272,7 @@
     <w:p>
       <w:pPr>
         <w:pStyle w:val="9"/>
-        <w:framePr w:hRule="auto" w:wrap="auto" w:vAnchor="margin" w:hAnchor="text" w:yAlign="inline"/>
+        <w:framePr w:wrap="auto" w:vAnchor="margin" w:hAnchor="text" w:yAlign="inline"/>
         <w:tabs>
           <w:tab w:val="left" w:pos="1440"/>
           <w:tab w:val="left" w:pos="2880"/>
@@ -3288,7 +3297,7 @@
     <w:p>
       <w:pPr>
         <w:pStyle w:val="9"/>
-        <w:framePr w:hRule="auto" w:wrap="auto" w:vAnchor="margin" w:hAnchor="text" w:yAlign="inline"/>
+        <w:framePr w:wrap="auto" w:vAnchor="margin" w:hAnchor="text" w:yAlign="inline"/>
         <w:tabs>
           <w:tab w:val="left" w:pos="1440"/>
           <w:tab w:val="left" w:pos="2880"/>
@@ -3313,7 +3322,7 @@
     <w:p>
       <w:pPr>
         <w:pStyle w:val="9"/>
-        <w:framePr w:hRule="auto" w:wrap="auto" w:vAnchor="margin" w:hAnchor="text" w:yAlign="inline"/>
+        <w:framePr w:wrap="auto" w:vAnchor="margin" w:hAnchor="text" w:yAlign="inline"/>
         <w:tabs>
           <w:tab w:val="left" w:pos="1440"/>
           <w:tab w:val="left" w:pos="2880"/>
@@ -3350,7 +3359,7 @@
     <w:p>
       <w:pPr>
         <w:pStyle w:val="9"/>
-        <w:framePr w:hRule="auto" w:wrap="auto" w:vAnchor="margin" w:hAnchor="text" w:yAlign="inline"/>
+        <w:framePr w:wrap="auto" w:vAnchor="margin" w:hAnchor="text" w:yAlign="inline"/>
         <w:tabs>
           <w:tab w:val="left" w:pos="1440"/>
           <w:tab w:val="left" w:pos="2880"/>
@@ -3375,7 +3384,7 @@
     <w:p>
       <w:pPr>
         <w:pStyle w:val="9"/>
-        <w:framePr w:hRule="auto" w:wrap="auto" w:vAnchor="margin" w:hAnchor="text" w:yAlign="inline"/>
+        <w:framePr w:wrap="auto" w:vAnchor="margin" w:hAnchor="text" w:yAlign="inline"/>
         <w:tabs>
           <w:tab w:val="left" w:pos="1440"/>
           <w:tab w:val="left" w:pos="2880"/>
@@ -3400,7 +3409,7 @@
     <w:p>
       <w:pPr>
         <w:pStyle w:val="9"/>
-        <w:framePr w:hRule="auto" w:wrap="auto" w:vAnchor="margin" w:hAnchor="text" w:yAlign="inline"/>
+        <w:framePr w:wrap="auto" w:vAnchor="margin" w:hAnchor="text" w:yAlign="inline"/>
         <w:tabs>
           <w:tab w:val="left" w:pos="1440"/>
           <w:tab w:val="left" w:pos="2880"/>
@@ -3451,7 +3460,7 @@
     <w:p>
       <w:pPr>
         <w:pStyle w:val="9"/>
-        <w:framePr w:hRule="auto" w:wrap="auto" w:vAnchor="margin" w:hAnchor="text" w:yAlign="inline"/>
+        <w:framePr w:wrap="auto" w:vAnchor="margin" w:hAnchor="text" w:yAlign="inline"/>
         <w:tabs>
           <w:tab w:val="left" w:pos="1440"/>
           <w:tab w:val="left" w:pos="2880"/>
@@ -3477,7 +3486,7 @@
     <w:p>
       <w:pPr>
         <w:pStyle w:val="16"/>
-        <w:framePr w:hRule="auto" w:wrap="auto" w:vAnchor="margin" w:hAnchor="text" w:yAlign="inline"/>
+        <w:framePr w:wrap="auto" w:vAnchor="margin" w:hAnchor="text" w:yAlign="inline"/>
         <w:spacing w:before="0" w:after="240" w:line="360" w:lineRule="auto"/>
         <w:jc w:val="both"/>
         <w:rPr>
@@ -3495,7 +3504,7 @@
     <w:p>
       <w:pPr>
         <w:pStyle w:val="9"/>
-        <w:framePr w:hRule="auto" w:wrap="auto" w:vAnchor="margin" w:hAnchor="text" w:yAlign="inline"/>
+        <w:framePr w:wrap="auto" w:vAnchor="margin" w:hAnchor="text" w:yAlign="inline"/>
         <w:numPr>
           <w:ilvl w:val="0"/>
           <w:numId w:val="1"/>
@@ -3533,7 +3542,7 @@
     <w:p>
       <w:pPr>
         <w:pStyle w:val="9"/>
-        <w:framePr w:hRule="auto" w:wrap="auto" w:vAnchor="margin" w:hAnchor="text" w:yAlign="inline"/>
+        <w:framePr w:wrap="auto" w:vAnchor="margin" w:hAnchor="text" w:yAlign="inline"/>
         <w:numPr>
           <w:ilvl w:val="0"/>
           <w:numId w:val="1"/>
@@ -3571,7 +3580,7 @@
     <w:p>
       <w:pPr>
         <w:pStyle w:val="9"/>
-        <w:framePr w:hRule="auto" w:wrap="auto" w:vAnchor="margin" w:hAnchor="text" w:yAlign="inline"/>
+        <w:framePr w:wrap="auto" w:vAnchor="margin" w:hAnchor="text" w:yAlign="inline"/>
         <w:numPr>
           <w:ilvl w:val="0"/>
           <w:numId w:val="1"/>
@@ -3609,7 +3618,7 @@
     <w:p>
       <w:pPr>
         <w:pStyle w:val="9"/>
-        <w:framePr w:hRule="auto" w:wrap="auto" w:vAnchor="margin" w:hAnchor="text" w:yAlign="inline"/>
+        <w:framePr w:wrap="auto" w:vAnchor="margin" w:hAnchor="text" w:yAlign="inline"/>
         <w:numPr>
           <w:ilvl w:val="0"/>
           <w:numId w:val="1"/>
@@ -3661,7 +3670,7 @@
     <w:p>
       <w:pPr>
         <w:pStyle w:val="9"/>
-        <w:framePr w:hRule="auto" w:wrap="auto" w:vAnchor="margin" w:hAnchor="text" w:yAlign="inline"/>
+        <w:framePr w:wrap="auto" w:vAnchor="margin" w:hAnchor="text" w:yAlign="inline"/>
         <w:numPr>
           <w:ilvl w:val="0"/>
           <w:numId w:val="1"/>
@@ -3699,7 +3708,7 @@
     <w:p>
       <w:pPr>
         <w:pStyle w:val="9"/>
-        <w:framePr w:hRule="auto" w:wrap="auto" w:vAnchor="margin" w:hAnchor="text" w:yAlign="inline"/>
+        <w:framePr w:wrap="auto" w:vAnchor="margin" w:hAnchor="text" w:yAlign="inline"/>
         <w:numPr>
           <w:ilvl w:val="0"/>
           <w:numId w:val="1"/>
@@ -3737,7 +3746,7 @@
     <w:p>
       <w:pPr>
         <w:pStyle w:val="9"/>
-        <w:framePr w:hRule="auto" w:wrap="auto" w:vAnchor="margin" w:hAnchor="text" w:yAlign="inline"/>
+        <w:framePr w:wrap="auto" w:vAnchor="margin" w:hAnchor="text" w:yAlign="inline"/>
         <w:numPr>
           <w:ilvl w:val="0"/>
           <w:numId w:val="1"/>
@@ -3775,7 +3784,7 @@
     <w:p>
       <w:pPr>
         <w:pStyle w:val="9"/>
-        <w:framePr w:hRule="auto" w:wrap="auto" w:vAnchor="margin" w:hAnchor="text" w:yAlign="inline"/>
+        <w:framePr w:wrap="auto" w:vAnchor="margin" w:hAnchor="text" w:yAlign="inline"/>
         <w:numPr>
           <w:ilvl w:val="0"/>
           <w:numId w:val="1"/>
@@ -3813,7 +3822,7 @@
     <w:p>
       <w:pPr>
         <w:pStyle w:val="16"/>
-        <w:framePr w:hRule="auto" w:wrap="auto" w:vAnchor="margin" w:hAnchor="text" w:yAlign="inline"/>
+        <w:framePr w:wrap="auto" w:vAnchor="margin" w:hAnchor="text" w:yAlign="inline"/>
         <w:spacing w:before="0" w:line="360" w:lineRule="auto"/>
         <w:jc w:val="both"/>
         <w:rPr>
@@ -3831,7 +3840,7 @@
     <w:p>
       <w:pPr>
         <w:pStyle w:val="9"/>
-        <w:framePr w:hRule="auto" w:wrap="auto" w:vAnchor="margin" w:hAnchor="text" w:yAlign="inline"/>
+        <w:framePr w:wrap="auto" w:vAnchor="margin" w:hAnchor="text" w:yAlign="inline"/>
         <w:tabs>
           <w:tab w:val="left" w:pos="1440"/>
           <w:tab w:val="left" w:pos="2880"/>
@@ -3859,7 +3868,7 @@
     <w:p>
       <w:pPr>
         <w:pStyle w:val="9"/>
-        <w:framePr w:hRule="auto" w:wrap="auto" w:vAnchor="margin" w:hAnchor="text" w:yAlign="inline"/>
+        <w:framePr w:wrap="auto" w:vAnchor="margin" w:hAnchor="text" w:yAlign="inline"/>
         <w:tabs>
           <w:tab w:val="left" w:pos="1440"/>
           <w:tab w:val="left" w:pos="2880"/>
@@ -3887,7 +3896,7 @@
     <w:p>
       <w:pPr>
         <w:pStyle w:val="9"/>
-        <w:framePr w:hRule="auto" w:wrap="auto" w:vAnchor="margin" w:hAnchor="text" w:yAlign="inline"/>
+        <w:framePr w:wrap="auto" w:vAnchor="margin" w:hAnchor="text" w:yAlign="inline"/>
         <w:tabs>
           <w:tab w:val="left" w:pos="1440"/>
           <w:tab w:val="left" w:pos="2880"/>
@@ -3915,7 +3924,7 @@
     <w:p>
       <w:pPr>
         <w:pStyle w:val="9"/>
-        <w:framePr w:hRule="auto" w:wrap="auto" w:vAnchor="margin" w:hAnchor="text" w:yAlign="inline"/>
+        <w:framePr w:wrap="auto" w:vAnchor="margin" w:hAnchor="text" w:yAlign="inline"/>
         <w:tabs>
           <w:tab w:val="left" w:pos="1440"/>
           <w:tab w:val="left" w:pos="2880"/>
@@ -3977,7 +3986,7 @@
     <w:p>
       <w:pPr>
         <w:pStyle w:val="9"/>
-        <w:framePr w:hRule="auto" w:wrap="auto" w:vAnchor="margin" w:hAnchor="text" w:yAlign="inline"/>
+        <w:framePr w:wrap="auto" w:vAnchor="margin" w:hAnchor="text" w:yAlign="inline"/>
         <w:tabs>
           <w:tab w:val="left" w:pos="1440"/>
           <w:tab w:val="left" w:pos="2880"/>
@@ -4002,7 +4011,7 @@
     <w:p>
       <w:pPr>
         <w:pStyle w:val="16"/>
-        <w:framePr w:hRule="auto" w:wrap="auto" w:vAnchor="margin" w:hAnchor="text" w:yAlign="inline"/>
+        <w:framePr w:wrap="auto" w:vAnchor="margin" w:hAnchor="text" w:yAlign="inline"/>
         <w:spacing w:before="0" w:line="360" w:lineRule="auto"/>
         <w:jc w:val="both"/>
         <w:rPr>
@@ -4022,7 +4031,7 @@
     <w:p>
       <w:pPr>
         <w:pStyle w:val="16"/>
-        <w:framePr w:hRule="auto" w:wrap="auto" w:vAnchor="margin" w:hAnchor="text" w:yAlign="inline"/>
+        <w:framePr w:wrap="auto" w:vAnchor="margin" w:hAnchor="text" w:yAlign="inline"/>
         <w:spacing w:before="0" w:line="360" w:lineRule="auto"/>
         <w:jc w:val="both"/>
         <w:rPr>
@@ -4042,7 +4051,7 @@
     <w:p>
       <w:pPr>
         <w:pStyle w:val="16"/>
-        <w:framePr w:hRule="auto" w:wrap="auto" w:vAnchor="margin" w:hAnchor="text" w:yAlign="inline"/>
+        <w:framePr w:wrap="auto" w:vAnchor="margin" w:hAnchor="text" w:yAlign="inline"/>
         <w:spacing w:before="0" w:line="360" w:lineRule="auto"/>
         <w:jc w:val="both"/>
         <w:rPr>
@@ -4119,7 +4128,7 @@
     <w:p>
       <w:pPr>
         <w:pStyle w:val="16"/>
-        <w:framePr w:hRule="auto" w:wrap="auto" w:vAnchor="margin" w:hAnchor="text" w:yAlign="inline"/>
+        <w:framePr w:wrap="auto" w:vAnchor="margin" w:hAnchor="text" w:yAlign="inline"/>
         <w:spacing w:before="0" w:line="360" w:lineRule="auto"/>
         <w:jc w:val="both"/>
         <w:rPr>
@@ -4142,7 +4151,7 @@
     <w:p>
       <w:pPr>
         <w:pStyle w:val="16"/>
-        <w:framePr w:hRule="auto" w:wrap="auto" w:vAnchor="margin" w:hAnchor="text" w:yAlign="inline"/>
+        <w:framePr w:wrap="auto" w:vAnchor="margin" w:hAnchor="text" w:yAlign="inline"/>
         <w:spacing w:before="0" w:line="360" w:lineRule="auto"/>
         <w:jc w:val="both"/>
         <w:rPr>
@@ -4165,7 +4174,7 @@
     <w:p>
       <w:pPr>
         <w:pStyle w:val="16"/>
-        <w:framePr w:hRule="auto" w:wrap="auto" w:vAnchor="margin" w:hAnchor="text" w:yAlign="inline"/>
+        <w:framePr w:wrap="auto" w:vAnchor="margin" w:hAnchor="text" w:yAlign="inline"/>
         <w:spacing w:before="0" w:after="240" w:line="240" w:lineRule="auto"/>
         <w:jc w:val="both"/>
         <w:rPr>
@@ -4177,7 +4186,7 @@
     <w:p>
       <w:pPr>
         <w:pStyle w:val="16"/>
-        <w:framePr w:hRule="auto" w:wrap="auto" w:vAnchor="margin" w:hAnchor="text" w:yAlign="inline"/>
+        <w:framePr w:wrap="auto" w:vAnchor="margin" w:hAnchor="text" w:yAlign="inline"/>
         <w:spacing w:before="0" w:after="240" w:line="360" w:lineRule="auto"/>
         <w:jc w:val="both"/>
         <w:rPr>
@@ -4188,7 +4197,7 @@
     <w:p>
       <w:pPr>
         <w:pStyle w:val="16"/>
-        <w:framePr w:hRule="auto" w:wrap="auto" w:vAnchor="margin" w:hAnchor="text" w:yAlign="inline"/>
+        <w:framePr w:wrap="auto" w:vAnchor="margin" w:hAnchor="text" w:yAlign="inline"/>
         <w:spacing w:before="0" w:after="240" w:line="360" w:lineRule="auto"/>
         <w:jc w:val="both"/>
         <w:rPr>
@@ -4227,7 +4236,7 @@
     <w:p>
       <w:pPr>
         <w:pStyle w:val="16"/>
-        <w:framePr w:hRule="auto" w:wrap="auto" w:vAnchor="margin" w:hAnchor="text" w:yAlign="inline"/>
+        <w:framePr w:wrap="auto" w:vAnchor="margin" w:hAnchor="text" w:yAlign="inline"/>
         <w:spacing w:before="0" w:line="360" w:lineRule="auto"/>
         <w:jc w:val="both"/>
         <w:rPr>
@@ -4299,7 +4308,7 @@
     <w:p>
       <w:pPr>
         <w:pStyle w:val="16"/>
-        <w:framePr w:hRule="auto" w:wrap="auto" w:vAnchor="margin" w:hAnchor="text" w:yAlign="inline"/>
+        <w:framePr w:wrap="auto" w:vAnchor="margin" w:hAnchor="text" w:yAlign="inline"/>
         <w:spacing w:before="0" w:line="360" w:lineRule="auto"/>
         <w:jc w:val="both"/>
         <w:rPr>
@@ -4312,7 +4321,7 @@
     <w:p>
       <w:pPr>
         <w:pStyle w:val="16"/>
-        <w:framePr w:hRule="auto" w:wrap="auto" w:vAnchor="margin" w:hAnchor="text" w:yAlign="inline"/>
+        <w:framePr w:wrap="auto" w:vAnchor="margin" w:hAnchor="text" w:yAlign="inline"/>
         <w:spacing w:before="0" w:line="360" w:lineRule="auto"/>
         <w:jc w:val="both"/>
         <w:rPr>
@@ -4326,7 +4335,7 @@
     <w:p>
       <w:pPr>
         <w:pStyle w:val="16"/>
-        <w:framePr w:hRule="auto" w:wrap="auto" w:vAnchor="margin" w:hAnchor="text" w:yAlign="inline"/>
+        <w:framePr w:wrap="auto" w:vAnchor="margin" w:hAnchor="text" w:yAlign="inline"/>
         <w:spacing w:before="0" w:line="360" w:lineRule="auto"/>
         <w:jc w:val="both"/>
         <w:rPr>
@@ -4346,7 +4355,7 @@
     <w:p>
       <w:pPr>
         <w:pStyle w:val="9"/>
-        <w:framePr w:hRule="auto" w:wrap="auto" w:vAnchor="margin" w:hAnchor="text" w:yAlign="inline"/>
+        <w:framePr w:wrap="auto" w:vAnchor="margin" w:hAnchor="text" w:yAlign="inline"/>
         <w:tabs>
           <w:tab w:val="left" w:pos="1440"/>
           <w:tab w:val="left" w:pos="2880"/>
@@ -4387,7 +4396,7 @@
     <w:p>
       <w:pPr>
         <w:pStyle w:val="9"/>
-        <w:framePr w:hRule="auto" w:wrap="auto" w:vAnchor="margin" w:hAnchor="text" w:yAlign="inline"/>
+        <w:framePr w:wrap="auto" w:vAnchor="margin" w:hAnchor="text" w:yAlign="inline"/>
         <w:tabs>
           <w:tab w:val="left" w:pos="1440"/>
           <w:tab w:val="left" w:pos="2880"/>
@@ -4488,7 +4497,7 @@
     <w:p>
       <w:pPr>
         <w:pStyle w:val="9"/>
-        <w:framePr w:hRule="auto" w:wrap="auto" w:vAnchor="margin" w:hAnchor="text" w:yAlign="inline"/>
+        <w:framePr w:wrap="auto" w:vAnchor="margin" w:hAnchor="text" w:yAlign="inline"/>
         <w:tabs>
           <w:tab w:val="left" w:pos="1440"/>
           <w:tab w:val="left" w:pos="2880"/>
@@ -4521,7 +4530,7 @@
     <w:p>
       <w:pPr>
         <w:pStyle w:val="9"/>
-        <w:framePr w:hRule="auto" w:wrap="auto" w:vAnchor="margin" w:hAnchor="text" w:yAlign="inline"/>
+        <w:framePr w:wrap="auto" w:vAnchor="margin" w:hAnchor="text" w:yAlign="inline"/>
         <w:tabs>
           <w:tab w:val="left" w:pos="1440"/>
           <w:tab w:val="left" w:pos="2880"/>
@@ -4562,7 +4571,7 @@
     <w:p>
       <w:pPr>
         <w:pStyle w:val="9"/>
-        <w:framePr w:hRule="auto" w:wrap="auto" w:vAnchor="margin" w:hAnchor="text" w:yAlign="inline"/>
+        <w:framePr w:wrap="auto" w:vAnchor="margin" w:hAnchor="text" w:yAlign="inline"/>
         <w:tabs>
           <w:tab w:val="left" w:pos="1440"/>
           <w:tab w:val="left" w:pos="2880"/>
@@ -4603,7 +4612,7 @@
     <w:p>
       <w:pPr>
         <w:pStyle w:val="9"/>
-        <w:framePr w:hRule="auto" w:wrap="auto" w:vAnchor="margin" w:hAnchor="text" w:yAlign="inline"/>
+        <w:framePr w:wrap="auto" w:vAnchor="margin" w:hAnchor="text" w:yAlign="inline"/>
         <w:tabs>
           <w:tab w:val="left" w:pos="1440"/>
           <w:tab w:val="left" w:pos="2880"/>
@@ -4630,7 +4639,7 @@
     <w:p>
       <w:pPr>
         <w:pStyle w:val="9"/>
-        <w:framePr w:hRule="auto" w:wrap="auto" w:vAnchor="margin" w:hAnchor="text" w:yAlign="inline"/>
+        <w:framePr w:wrap="auto" w:vAnchor="margin" w:hAnchor="text" w:yAlign="inline"/>
         <w:tabs>
           <w:tab w:val="left" w:pos="1440"/>
           <w:tab w:val="left" w:pos="2880"/>
@@ -4683,7 +4692,7 @@
     <w:p>
       <w:pPr>
         <w:pStyle w:val="9"/>
-        <w:framePr w:hRule="auto" w:wrap="auto" w:vAnchor="margin" w:hAnchor="text" w:yAlign="inline"/>
+        <w:framePr w:wrap="auto" w:vAnchor="margin" w:hAnchor="text" w:yAlign="inline"/>
         <w:tabs>
           <w:tab w:val="left" w:pos="1440"/>
           <w:tab w:val="left" w:pos="2880"/>
@@ -4709,7 +4718,7 @@
     <w:p>
       <w:pPr>
         <w:pStyle w:val="9"/>
-        <w:framePr w:hRule="auto" w:wrap="auto" w:vAnchor="margin" w:hAnchor="text" w:yAlign="inline"/>
+        <w:framePr w:wrap="auto" w:vAnchor="margin" w:hAnchor="text" w:yAlign="inline"/>
         <w:tabs>
           <w:tab w:val="left" w:pos="1440"/>
           <w:tab w:val="left" w:pos="2880"/>
@@ -4763,7 +4772,7 @@
     <w:p>
       <w:pPr>
         <w:pStyle w:val="9"/>
-        <w:framePr w:hRule="auto" w:wrap="auto" w:vAnchor="margin" w:hAnchor="text" w:yAlign="inline"/>
+        <w:framePr w:wrap="auto" w:vAnchor="margin" w:hAnchor="text" w:yAlign="inline"/>
         <w:numPr>
           <w:ilvl w:val="0"/>
           <w:numId w:val="2"/>
@@ -4815,7 +4824,7 @@
     <w:p>
       <w:pPr>
         <w:pStyle w:val="9"/>
-        <w:framePr w:hRule="auto" w:wrap="auto" w:vAnchor="margin" w:hAnchor="text" w:yAlign="inline"/>
+        <w:framePr w:wrap="auto" w:vAnchor="margin" w:hAnchor="text" w:yAlign="inline"/>
         <w:numPr>
           <w:ilvl w:val="0"/>
           <w:numId w:val="2"/>
@@ -4867,7 +4876,7 @@
     <w:p>
       <w:pPr>
         <w:pStyle w:val="9"/>
-        <w:framePr w:hRule="auto" w:wrap="auto" w:vAnchor="margin" w:hAnchor="text" w:yAlign="inline"/>
+        <w:framePr w:wrap="auto" w:vAnchor="margin" w:hAnchor="text" w:yAlign="inline"/>
         <w:numPr>
           <w:ilvl w:val="0"/>
           <w:numId w:val="2"/>
@@ -4899,13 +4908,13 @@
           <w:rtl w:val="0"/>
           <w:lang w:val="en-US"/>
         </w:rPr>
-        <w:t>Brush Sh</w:t>
+        <w:t>Brush Shapes</w:t>
       </w:r>
       <w:r>
         <w:rPr>
           <w:rFonts w:ascii="Times New Roman" w:hAnsi="Times New Roman"/>
-          <w:b/>
-          <w:bCs/>
+          <w:b w:val="0"/>
+          <w:bCs w:val="0"/>
           <w:caps w:val="0"/>
           <w:smallCaps w:val="0"/>
           <w:sz w:val="24"/>
@@ -4913,27 +4922,13 @@
           <w:rtl w:val="0"/>
           <w:lang w:val="en-US"/>
         </w:rPr>
-        <w:t>apes</w:t>
-      </w:r>
-      <w:r>
-        <w:rPr>
-          <w:rFonts w:ascii="Times New Roman" w:hAnsi="Times New Roman"/>
-          <w:b w:val="0"/>
-          <w:bCs w:val="0"/>
-          <w:caps w:val="0"/>
-          <w:smallCaps w:val="0"/>
-          <w:sz w:val="24"/>
-          <w:szCs w:val="24"/>
-          <w:rtl w:val="0"/>
-          <w:lang w:val="en-US"/>
-        </w:rPr>
         <w:t>: Users can choose from different brush shapes, such as pencil, brush, and spray paint, enhancing creativity and versatility.Brush Shapes offer users the freedom to select from a variety of brush styles, including pencil, brush, and spray paint. This feature not only fuels artistic creativity but also extends the tool's versatility, making it suitable for diverse digital art and design applications.</w:t>
       </w:r>
     </w:p>
     <w:p>
       <w:pPr>
         <w:pStyle w:val="9"/>
-        <w:framePr w:hRule="auto" w:wrap="auto" w:vAnchor="margin" w:hAnchor="text" w:yAlign="inline"/>
+        <w:framePr w:wrap="auto" w:vAnchor="margin" w:hAnchor="text" w:yAlign="inline"/>
         <w:numPr>
           <w:ilvl w:val="0"/>
           <w:numId w:val="2"/>
@@ -4985,7 +4980,7 @@
     <w:p>
       <w:pPr>
         <w:pStyle w:val="9"/>
-        <w:framePr w:hRule="auto" w:wrap="auto" w:vAnchor="margin" w:hAnchor="text" w:yAlign="inline"/>
+        <w:framePr w:wrap="auto" w:vAnchor="margin" w:hAnchor="text" w:yAlign="inline"/>
         <w:numPr>
           <w:ilvl w:val="0"/>
           <w:numId w:val="2"/>
@@ -5049,7 +5044,7 @@
     <w:p>
       <w:pPr>
         <w:pStyle w:val="9"/>
-        <w:framePr w:hRule="auto" w:wrap="auto" w:vAnchor="margin" w:hAnchor="text" w:yAlign="inline"/>
+        <w:framePr w:wrap="auto" w:vAnchor="margin" w:hAnchor="text" w:yAlign="inline"/>
         <w:numPr>
           <w:ilvl w:val="0"/>
           <w:numId w:val="2"/>
@@ -5101,7 +5096,7 @@
     <w:p>
       <w:pPr>
         <w:pStyle w:val="9"/>
-        <w:framePr w:hRule="auto" w:wrap="auto" w:vAnchor="margin" w:hAnchor="text" w:yAlign="inline"/>
+        <w:framePr w:wrap="auto" w:vAnchor="margin" w:hAnchor="text" w:yAlign="inline"/>
         <w:numPr>
           <w:ilvl w:val="0"/>
           <w:numId w:val="2"/>
@@ -5153,7 +5148,7 @@
     <w:p>
       <w:pPr>
         <w:pStyle w:val="9"/>
-        <w:framePr w:hRule="auto" w:wrap="auto" w:vAnchor="margin" w:hAnchor="text" w:yAlign="inline"/>
+        <w:framePr w:wrap="auto" w:vAnchor="margin" w:hAnchor="text" w:yAlign="inline"/>
         <w:numPr>
           <w:ilvl w:val="0"/>
           <w:numId w:val="2"/>
@@ -5205,7 +5200,7 @@
     <w:p>
       <w:pPr>
         <w:pStyle w:val="9"/>
-        <w:framePr w:hRule="auto" w:wrap="auto" w:vAnchor="margin" w:hAnchor="text" w:yAlign="inline"/>
+        <w:framePr w:wrap="auto" w:vAnchor="margin" w:hAnchor="text" w:yAlign="inline"/>
         <w:numPr>
           <w:ilvl w:val="0"/>
           <w:numId w:val="2"/>
@@ -5257,7 +5252,7 @@
     <w:p>
       <w:pPr>
         <w:pStyle w:val="9"/>
-        <w:framePr w:hRule="auto" w:wrap="auto" w:vAnchor="margin" w:hAnchor="text" w:yAlign="inline"/>
+        <w:framePr w:wrap="auto" w:vAnchor="margin" w:hAnchor="text" w:yAlign="inline"/>
         <w:numPr>
           <w:ilvl w:val="0"/>
           <w:numId w:val="2"/>
@@ -5309,7 +5304,7 @@
     <w:p>
       <w:pPr>
         <w:pStyle w:val="9"/>
-        <w:framePr w:hRule="auto" w:wrap="auto" w:vAnchor="margin" w:hAnchor="text" w:yAlign="inline"/>
+        <w:framePr w:wrap="auto" w:vAnchor="margin" w:hAnchor="text" w:yAlign="inline"/>
         <w:numPr>
           <w:ilvl w:val="0"/>
           <w:numId w:val="2"/>
@@ -5341,27 +5336,13 @@
           <w:rtl w:val="0"/>
           <w:lang w:val="en-US"/>
         </w:rPr>
-        <w:t>Responsive Design:</w:t>
-      </w:r>
-      <w:r>
-        <w:rPr>
-          <w:rFonts w:ascii="Times New Roman" w:hAnsi="Times New Roman"/>
-          <w:b w:val="0"/>
-          <w:bCs w:val="0"/>
-          <w:caps w:val="0"/>
-          <w:smallCaps w:val="0"/>
-          <w:sz w:val="24"/>
-          <w:szCs w:val="24"/>
-          <w:rtl w:val="0"/>
-          <w:lang w:val="en-US"/>
-        </w:rPr>
-        <w:t xml:space="preserve"> The tool is designed to work across different screen sizes and devices.The tool's Responsive Design ensures it functions seamlessly on various screen sizes and devices, from desktop computers to mobile devices.</w:t>
+        <w:t>Responsive Design: The tool is designed to work across different screen sizes and devices.The tool's Responsive Design ensures it functions seamlessly on various screen sizes and devices, from desktop computers to mobile devices.</w:t>
       </w:r>
     </w:p>
     <w:p>
       <w:pPr>
         <w:pStyle w:val="9"/>
-        <w:framePr w:hRule="auto" w:wrap="auto" w:vAnchor="margin" w:hAnchor="text" w:yAlign="inline"/>
+        <w:framePr w:wrap="auto" w:vAnchor="margin" w:hAnchor="text" w:yAlign="inline"/>
         <w:numPr>
           <w:ilvl w:val="0"/>
           <w:numId w:val="2"/>
@@ -5430,7 +5411,7 @@
                           <w:p>
                             <w:pPr>
                               <w:pStyle w:val="16"/>
-                              <w:framePr w:hRule="auto" w:wrap="auto" w:vAnchor="margin" w:hAnchor="text" w:yAlign="inline"/>
+                              <w:framePr w:wrap="auto" w:vAnchor="margin" w:hAnchor="text" w:yAlign="inline"/>
                               <w:spacing w:before="0" w:after="240" w:line="240" w:lineRule="auto"/>
                               <w:rPr>
                                 <w:b/>
@@ -5442,7 +5423,7 @@
                           <w:p>
                             <w:pPr>
                               <w:pStyle w:val="16"/>
-                              <w:framePr w:hRule="auto" w:wrap="auto" w:vAnchor="margin" w:hAnchor="text" w:yAlign="inline"/>
+                              <w:framePr w:wrap="auto" w:vAnchor="margin" w:hAnchor="text" w:yAlign="inline"/>
                               <w:spacing w:before="0" w:after="240" w:line="240" w:lineRule="auto"/>
                             </w:pPr>
                             <w:r>
@@ -5488,7 +5469,7 @@
                     <w:p>
                       <w:pPr>
                         <w:pStyle w:val="16"/>
-                        <w:framePr w:hRule="auto" w:wrap="auto" w:vAnchor="margin" w:hAnchor="text" w:yAlign="inline"/>
+                        <w:framePr w:wrap="auto" w:vAnchor="margin" w:hAnchor="text" w:yAlign="inline"/>
                         <w:spacing w:before="0" w:after="240" w:line="240" w:lineRule="auto"/>
                         <w:rPr>
                           <w:b/>
@@ -5500,7 +5481,7 @@
                     <w:p>
                       <w:pPr>
                         <w:pStyle w:val="16"/>
-                        <w:framePr w:hRule="auto" w:wrap="auto" w:vAnchor="margin" w:hAnchor="text" w:yAlign="inline"/>
+                        <w:framePr w:wrap="auto" w:vAnchor="margin" w:hAnchor="text" w:yAlign="inline"/>
                         <w:spacing w:before="0" w:after="240" w:line="240" w:lineRule="auto"/>
                       </w:pPr>
                       <w:r>
@@ -5549,7 +5530,7 @@
     <w:p>
       <w:pPr>
         <w:pStyle w:val="9"/>
-        <w:framePr w:hRule="auto" w:wrap="auto" w:vAnchor="margin" w:hAnchor="text" w:yAlign="inline"/>
+        <w:framePr w:wrap="auto" w:vAnchor="margin" w:hAnchor="text" w:yAlign="inline"/>
         <w:numPr>
           <w:ilvl w:val="0"/>
           <w:numId w:val="3"/>
@@ -5587,7 +5568,7 @@
     <w:p>
       <w:pPr>
         <w:pStyle w:val="9"/>
-        <w:framePr w:hRule="auto" w:wrap="auto" w:vAnchor="margin" w:hAnchor="text" w:yAlign="inline"/>
+        <w:framePr w:wrap="auto" w:vAnchor="margin" w:hAnchor="text" w:yAlign="inline"/>
         <w:numPr>
           <w:ilvl w:val="0"/>
           <w:numId w:val="3"/>
@@ -5625,7 +5606,7 @@
     <w:p>
       <w:pPr>
         <w:pStyle w:val="9"/>
-        <w:framePr w:hRule="auto" w:wrap="auto" w:vAnchor="margin" w:hAnchor="text" w:yAlign="inline"/>
+        <w:framePr w:wrap="auto" w:vAnchor="margin" w:hAnchor="text" w:yAlign="inline"/>
         <w:numPr>
           <w:ilvl w:val="0"/>
           <w:numId w:val="3"/>
@@ -5719,7 +5700,7 @@
     <w:p>
       <w:pPr>
         <w:pStyle w:val="9"/>
-        <w:framePr w:hRule="auto" w:wrap="auto" w:vAnchor="margin" w:hAnchor="text" w:yAlign="inline"/>
+        <w:framePr w:wrap="auto" w:vAnchor="margin" w:hAnchor="text" w:yAlign="inline"/>
         <w:numPr>
           <w:ilvl w:val="0"/>
           <w:numId w:val="3"/>
@@ -5757,7 +5738,7 @@
     <w:p>
       <w:pPr>
         <w:pStyle w:val="9"/>
-        <w:framePr w:hRule="auto" w:wrap="auto" w:vAnchor="margin" w:hAnchor="text" w:yAlign="inline"/>
+        <w:framePr w:wrap="auto" w:vAnchor="margin" w:hAnchor="text" w:yAlign="inline"/>
         <w:numPr>
           <w:ilvl w:val="0"/>
           <w:numId w:val="3"/>
@@ -5795,7 +5776,7 @@
     <w:p>
       <w:pPr>
         <w:pStyle w:val="9"/>
-        <w:framePr w:hRule="auto" w:wrap="auto" w:vAnchor="margin" w:hAnchor="text" w:yAlign="inline"/>
+        <w:framePr w:wrap="auto" w:vAnchor="margin" w:hAnchor="text" w:yAlign="inline"/>
         <w:numPr>
           <w:ilvl w:val="0"/>
           <w:numId w:val="3"/>
@@ -5833,7 +5814,7 @@
     <w:p>
       <w:pPr>
         <w:pStyle w:val="9"/>
-        <w:framePr w:hRule="auto" w:wrap="auto" w:vAnchor="margin" w:hAnchor="text" w:yAlign="inline"/>
+        <w:framePr w:wrap="auto" w:vAnchor="margin" w:hAnchor="text" w:yAlign="inline"/>
         <w:numPr>
           <w:ilvl w:val="0"/>
           <w:numId w:val="4"/>
@@ -5885,7 +5866,7 @@
     <w:p>
       <w:pPr>
         <w:pStyle w:val="9"/>
-        <w:framePr w:hRule="auto" w:wrap="auto" w:vAnchor="margin" w:hAnchor="text" w:yAlign="inline"/>
+        <w:framePr w:wrap="auto" w:vAnchor="margin" w:hAnchor="text" w:yAlign="inline"/>
         <w:tabs>
           <w:tab w:val="left" w:pos="1440"/>
           <w:tab w:val="left" w:pos="2880"/>
@@ -5914,7 +5895,7 @@
     <w:p>
       <w:pPr>
         <w:pStyle w:val="9"/>
-        <w:framePr w:hRule="auto" w:wrap="auto" w:vAnchor="margin" w:hAnchor="text" w:yAlign="inline"/>
+        <w:framePr w:wrap="auto" w:vAnchor="margin" w:hAnchor="text" w:yAlign="inline"/>
         <w:tabs>
           <w:tab w:val="left" w:pos="1440"/>
           <w:tab w:val="left" w:pos="2880"/>
@@ -5951,7 +5932,7 @@
     <w:p>
       <w:pPr>
         <w:pStyle w:val="9"/>
-        <w:framePr w:hRule="auto" w:wrap="auto" w:vAnchor="margin" w:hAnchor="text" w:yAlign="inline"/>
+        <w:framePr w:wrap="auto" w:vAnchor="margin" w:hAnchor="text" w:yAlign="inline"/>
         <w:tabs>
           <w:tab w:val="left" w:pos="1440"/>
           <w:tab w:val="left" w:pos="2880"/>
@@ -5976,7 +5957,7 @@
     <w:p>
       <w:pPr>
         <w:pStyle w:val="9"/>
-        <w:framePr w:hRule="auto" w:wrap="auto" w:vAnchor="margin" w:hAnchor="text" w:yAlign="inline"/>
+        <w:framePr w:wrap="auto" w:vAnchor="margin" w:hAnchor="text" w:yAlign="inline"/>
         <w:tabs>
           <w:tab w:val="left" w:pos="1440"/>
           <w:tab w:val="left" w:pos="2880"/>
@@ -6001,7 +5982,7 @@
     <w:p>
       <w:pPr>
         <w:pStyle w:val="9"/>
-        <w:framePr w:hRule="auto" w:wrap="auto" w:vAnchor="margin" w:hAnchor="text" w:yAlign="inline"/>
+        <w:framePr w:wrap="auto" w:vAnchor="margin" w:hAnchor="text" w:yAlign="inline"/>
         <w:tabs>
           <w:tab w:val="left" w:pos="1440"/>
           <w:tab w:val="left" w:pos="2880"/>
@@ -6026,7 +6007,7 @@
     <w:p>
       <w:pPr>
         <w:pStyle w:val="9"/>
-        <w:framePr w:hRule="auto" w:wrap="auto" w:vAnchor="margin" w:hAnchor="text" w:yAlign="inline"/>
+        <w:framePr w:wrap="auto" w:vAnchor="margin" w:hAnchor="text" w:yAlign="inline"/>
         <w:tabs>
           <w:tab w:val="left" w:pos="1440"/>
           <w:tab w:val="left" w:pos="2880"/>
@@ -6051,7 +6032,7 @@
     <w:p>
       <w:pPr>
         <w:pStyle w:val="9"/>
-        <w:framePr w:hRule="auto" w:wrap="auto" w:vAnchor="margin" w:hAnchor="text" w:yAlign="inline"/>
+        <w:framePr w:wrap="auto" w:vAnchor="margin" w:hAnchor="text" w:yAlign="inline"/>
         <w:tabs>
           <w:tab w:val="left" w:pos="1440"/>
           <w:tab w:val="left" w:pos="2880"/>
@@ -6076,7 +6057,7 @@
     <w:p>
       <w:pPr>
         <w:pStyle w:val="9"/>
-        <w:framePr w:hRule="auto" w:wrap="auto" w:vAnchor="margin" w:hAnchor="text" w:yAlign="inline"/>
+        <w:framePr w:wrap="auto" w:vAnchor="margin" w:hAnchor="text" w:yAlign="inline"/>
         <w:tabs>
           <w:tab w:val="left" w:pos="1440"/>
           <w:tab w:val="left" w:pos="2880"/>
@@ -6101,7 +6082,7 @@
     <w:p>
       <w:pPr>
         <w:pStyle w:val="9"/>
-        <w:framePr w:hRule="auto" w:wrap="auto" w:vAnchor="margin" w:hAnchor="text" w:yAlign="inline"/>
+        <w:framePr w:wrap="auto" w:vAnchor="margin" w:hAnchor="text" w:yAlign="inline"/>
         <w:tabs>
           <w:tab w:val="left" w:pos="1440"/>
           <w:tab w:val="left" w:pos="2880"/>
@@ -6126,7 +6107,7 @@
     <w:p>
       <w:pPr>
         <w:pStyle w:val="9"/>
-        <w:framePr w:hRule="auto" w:wrap="auto" w:vAnchor="margin" w:hAnchor="text" w:yAlign="inline"/>
+        <w:framePr w:wrap="auto" w:vAnchor="margin" w:hAnchor="text" w:yAlign="inline"/>
         <w:tabs>
           <w:tab w:val="left" w:pos="1440"/>
           <w:tab w:val="left" w:pos="2880"/>
@@ -6151,7 +6132,7 @@
     <w:p>
       <w:pPr>
         <w:pStyle w:val="9"/>
-        <w:framePr w:hRule="auto" w:wrap="auto" w:vAnchor="margin" w:hAnchor="text" w:yAlign="inline"/>
+        <w:framePr w:wrap="auto" w:vAnchor="margin" w:hAnchor="text" w:yAlign="inline"/>
         <w:tabs>
           <w:tab w:val="left" w:pos="1440"/>
           <w:tab w:val="left" w:pos="2880"/>
@@ -6176,7 +6157,7 @@
     <w:p>
       <w:pPr>
         <w:pStyle w:val="9"/>
-        <w:framePr w:hRule="auto" w:wrap="auto" w:vAnchor="margin" w:hAnchor="text" w:yAlign="inline"/>
+        <w:framePr w:wrap="auto" w:vAnchor="margin" w:hAnchor="text" w:yAlign="inline"/>
         <w:tabs>
           <w:tab w:val="left" w:pos="1440"/>
           <w:tab w:val="left" w:pos="2880"/>
@@ -6201,7 +6182,7 @@
     <w:p>
       <w:pPr>
         <w:pStyle w:val="9"/>
-        <w:framePr w:hRule="auto" w:wrap="auto" w:vAnchor="margin" w:hAnchor="text" w:yAlign="inline"/>
+        <w:framePr w:wrap="auto" w:vAnchor="margin" w:hAnchor="text" w:yAlign="inline"/>
         <w:tabs>
           <w:tab w:val="left" w:pos="1440"/>
           <w:tab w:val="left" w:pos="2880"/>
@@ -6226,7 +6207,7 @@
     <w:p>
       <w:pPr>
         <w:pStyle w:val="9"/>
-        <w:framePr w:hRule="auto" w:wrap="auto" w:vAnchor="margin" w:hAnchor="text" w:yAlign="inline"/>
+        <w:framePr w:wrap="auto" w:vAnchor="margin" w:hAnchor="text" w:yAlign="inline"/>
         <w:tabs>
           <w:tab w:val="left" w:pos="1440"/>
           <w:tab w:val="left" w:pos="2880"/>
@@ -6277,7 +6258,7 @@
     <w:p>
       <w:pPr>
         <w:pStyle w:val="16"/>
-        <w:framePr w:hRule="auto" w:wrap="auto" w:vAnchor="margin" w:hAnchor="text" w:yAlign="inline"/>
+        <w:framePr w:wrap="auto" w:vAnchor="margin" w:hAnchor="text" w:yAlign="inline"/>
         <w:spacing w:before="0" w:after="240" w:line="360" w:lineRule="auto"/>
         <w:jc w:val="both"/>
         <w:rPr>
@@ -6295,7 +6276,7 @@
     <w:p>
       <w:pPr>
         <w:pStyle w:val="16"/>
-        <w:framePr w:hRule="auto" w:wrap="auto" w:vAnchor="margin" w:hAnchor="text" w:yAlign="inline"/>
+        <w:framePr w:wrap="auto" w:vAnchor="margin" w:hAnchor="text" w:yAlign="inline"/>
         <w:numPr>
           <w:ilvl w:val="0"/>
           <w:numId w:val="5"/>
@@ -6320,7 +6301,7 @@
     <w:p>
       <w:pPr>
         <w:pStyle w:val="16"/>
-        <w:framePr w:hRule="auto" w:wrap="auto" w:vAnchor="margin" w:hAnchor="text" w:yAlign="inline"/>
+        <w:framePr w:wrap="auto" w:vAnchor="margin" w:hAnchor="text" w:yAlign="inline"/>
         <w:numPr>
           <w:ilvl w:val="0"/>
           <w:numId w:val="5"/>
@@ -6345,7 +6326,7 @@
     <w:p>
       <w:pPr>
         <w:pStyle w:val="16"/>
-        <w:framePr w:hRule="auto" w:wrap="auto" w:vAnchor="margin" w:hAnchor="text" w:yAlign="inline"/>
+        <w:framePr w:wrap="auto" w:vAnchor="margin" w:hAnchor="text" w:yAlign="inline"/>
         <w:numPr>
           <w:ilvl w:val="0"/>
           <w:numId w:val="5"/>
@@ -6370,7 +6351,7 @@
     <w:p>
       <w:pPr>
         <w:pStyle w:val="16"/>
-        <w:framePr w:hRule="auto" w:wrap="auto" w:vAnchor="margin" w:hAnchor="text" w:yAlign="inline"/>
+        <w:framePr w:wrap="auto" w:vAnchor="margin" w:hAnchor="text" w:yAlign="inline"/>
         <w:numPr>
           <w:ilvl w:val="0"/>
           <w:numId w:val="5"/>
@@ -6395,7 +6376,7 @@
     <w:p>
       <w:pPr>
         <w:pStyle w:val="16"/>
-        <w:framePr w:hRule="auto" w:wrap="auto" w:vAnchor="margin" w:hAnchor="text" w:yAlign="inline"/>
+        <w:framePr w:wrap="auto" w:vAnchor="margin" w:hAnchor="text" w:yAlign="inline"/>
         <w:numPr>
           <w:ilvl w:val="0"/>
           <w:numId w:val="5"/>
@@ -6420,7 +6401,7 @@
     <w:p>
       <w:pPr>
         <w:pStyle w:val="16"/>
-        <w:framePr w:hRule="auto" w:wrap="auto" w:vAnchor="margin" w:hAnchor="text" w:yAlign="inline"/>
+        <w:framePr w:wrap="auto" w:vAnchor="margin" w:hAnchor="text" w:yAlign="inline"/>
         <w:numPr>
           <w:ilvl w:val="0"/>
           <w:numId w:val="5"/>
@@ -6464,7 +6445,7 @@
     <w:p>
       <w:pPr>
         <w:pStyle w:val="16"/>
-        <w:framePr w:hRule="auto" w:wrap="auto" w:vAnchor="margin" w:hAnchor="text" w:yAlign="inline"/>
+        <w:framePr w:wrap="auto" w:vAnchor="margin" w:hAnchor="text" w:yAlign="inline"/>
         <w:numPr>
           <w:ilvl w:val="0"/>
           <w:numId w:val="6"/>
@@ -6486,7 +6467,7 @@
     <w:p>
       <w:pPr>
         <w:pStyle w:val="16"/>
-        <w:framePr w:hRule="auto" w:wrap="auto" w:vAnchor="margin" w:hAnchor="text" w:yAlign="inline"/>
+        <w:framePr w:wrap="auto" w:vAnchor="margin" w:hAnchor="text" w:yAlign="inline"/>
         <w:numPr>
           <w:ilvl w:val="0"/>
           <w:numId w:val="5"/>
@@ -6511,7 +6492,7 @@
     <w:p>
       <w:pPr>
         <w:pStyle w:val="16"/>
-        <w:framePr w:hRule="auto" w:wrap="auto" w:vAnchor="margin" w:hAnchor="text" w:yAlign="inline"/>
+        <w:framePr w:wrap="auto" w:vAnchor="margin" w:hAnchor="text" w:yAlign="inline"/>
         <w:numPr>
           <w:ilvl w:val="0"/>
           <w:numId w:val="5"/>
@@ -6536,7 +6517,7 @@
     <w:p>
       <w:pPr>
         <w:pStyle w:val="16"/>
-        <w:framePr w:hRule="auto" w:wrap="auto" w:vAnchor="margin" w:hAnchor="text" w:yAlign="inline"/>
+        <w:framePr w:wrap="auto" w:vAnchor="margin" w:hAnchor="text" w:yAlign="inline"/>
         <w:spacing w:before="0" w:line="360" w:lineRule="auto"/>
         <w:jc w:val="both"/>
         <w:rPr>
@@ -6554,7 +6535,7 @@
     <w:p>
       <w:pPr>
         <w:pStyle w:val="16"/>
-        <w:framePr w:hRule="auto" w:wrap="auto" w:vAnchor="margin" w:hAnchor="text" w:yAlign="inline"/>
+        <w:framePr w:wrap="auto" w:vAnchor="margin" w:hAnchor="text" w:yAlign="inline"/>
         <w:spacing w:before="0" w:line="360" w:lineRule="auto"/>
         <w:jc w:val="both"/>
         <w:rPr>
@@ -6664,7 +6645,7 @@
     <w:p>
       <w:pPr>
         <w:pStyle w:val="16"/>
-        <w:framePr w:hRule="auto" w:wrap="auto" w:vAnchor="margin" w:hAnchor="text" w:yAlign="inline"/>
+        <w:framePr w:wrap="auto" w:vAnchor="margin" w:hAnchor="text" w:yAlign="inline"/>
         <w:spacing w:before="0" w:line="360" w:lineRule="auto"/>
         <w:jc w:val="both"/>
         <w:rPr>
@@ -6764,7 +6745,7 @@
     <w:p>
       <w:pPr>
         <w:pStyle w:val="16"/>
-        <w:framePr w:hRule="auto" w:wrap="auto" w:vAnchor="margin" w:hAnchor="text" w:yAlign="inline"/>
+        <w:framePr w:wrap="auto" w:vAnchor="margin" w:hAnchor="text" w:yAlign="inline"/>
         <w:spacing w:before="0" w:line="360" w:lineRule="auto"/>
         <w:jc w:val="both"/>
         <w:rPr>
@@ -6834,7 +6815,7 @@
     <w:p>
       <w:pPr>
         <w:pStyle w:val="16"/>
-        <w:framePr w:hRule="auto" w:wrap="auto" w:vAnchor="margin" w:hAnchor="text" w:yAlign="inline"/>
+        <w:framePr w:wrap="auto" w:vAnchor="margin" w:hAnchor="text" w:yAlign="inline"/>
         <w:spacing w:before="0" w:after="240" w:line="240" w:lineRule="auto"/>
         <w:jc w:val="both"/>
         <w:rPr>
@@ -6900,7 +6881,7 @@
     <w:p>
       <w:pPr>
         <w:pStyle w:val="16"/>
-        <w:framePr w:hRule="auto" w:wrap="auto" w:vAnchor="margin" w:hAnchor="text" w:yAlign="inline"/>
+        <w:framePr w:wrap="auto" w:vAnchor="margin" w:hAnchor="text" w:yAlign="inline"/>
         <w:spacing w:before="0" w:after="240" w:line="240" w:lineRule="auto"/>
         <w:jc w:val="both"/>
         <w:rPr>
@@ -6950,7 +6931,7 @@
     <w:p>
       <w:pPr>
         <w:pStyle w:val="9"/>
-        <w:framePr w:hRule="auto" w:wrap="auto" w:vAnchor="margin" w:hAnchor="text" w:yAlign="inline"/>
+        <w:framePr w:wrap="auto" w:vAnchor="margin" w:hAnchor="text" w:yAlign="inline"/>
         <w:tabs>
           <w:tab w:val="left" w:pos="1440"/>
           <w:tab w:val="left" w:pos="2880"/>
@@ -7000,7 +6981,7 @@
     <w:p>
       <w:pPr>
         <w:pStyle w:val="9"/>
-        <w:framePr w:hRule="auto" w:wrap="auto" w:vAnchor="margin" w:hAnchor="text" w:yAlign="inline"/>
+        <w:framePr w:wrap="auto" w:vAnchor="margin" w:hAnchor="text" w:yAlign="inline"/>
         <w:tabs>
           <w:tab w:val="left" w:pos="1440"/>
           <w:tab w:val="left" w:pos="2880"/>
@@ -7089,7 +7070,7 @@
     <w:p>
       <w:pPr>
         <w:pStyle w:val="9"/>
-        <w:framePr w:hRule="auto" w:wrap="auto" w:vAnchor="margin" w:hAnchor="text" w:yAlign="inline"/>
+        <w:framePr w:wrap="auto" w:vAnchor="margin" w:hAnchor="text" w:yAlign="inline"/>
         <w:tabs>
           <w:tab w:val="left" w:pos="1440"/>
           <w:tab w:val="left" w:pos="2880"/>
@@ -7166,7 +7147,7 @@
                           <w:p>
                             <w:pPr>
                               <w:pStyle w:val="16"/>
-                              <w:framePr w:hRule="auto" w:wrap="auto" w:vAnchor="margin" w:hAnchor="text" w:yAlign="inline"/>
+                              <w:framePr w:wrap="auto" w:vAnchor="margin" w:hAnchor="text" w:yAlign="inline"/>
                               <w:spacing w:before="0" w:after="240" w:line="240" w:lineRule="auto"/>
                             </w:pPr>
                             <w:r>
@@ -7220,7 +7201,7 @@
                     <w:p>
                       <w:pPr>
                         <w:pStyle w:val="16"/>
-                        <w:framePr w:hRule="auto" w:wrap="auto" w:vAnchor="margin" w:hAnchor="text" w:yAlign="inline"/>
+                        <w:framePr w:wrap="auto" w:vAnchor="margin" w:hAnchor="text" w:yAlign="inline"/>
                         <w:spacing w:before="0" w:after="240" w:line="240" w:lineRule="auto"/>
                       </w:pPr>
                       <w:r>
@@ -7316,7 +7297,7 @@
                           <w:p>
                             <w:pPr>
                               <w:pStyle w:val="16"/>
-                              <w:framePr w:hRule="auto" w:wrap="auto" w:vAnchor="margin" w:hAnchor="text" w:yAlign="inline"/>
+                              <w:framePr w:wrap="auto" w:vAnchor="margin" w:hAnchor="text" w:yAlign="inline"/>
                               <w:spacing w:before="0" w:after="240" w:line="240" w:lineRule="auto"/>
                             </w:pPr>
                             <w:r>
@@ -7370,7 +7351,7 @@
                     <w:p>
                       <w:pPr>
                         <w:pStyle w:val="16"/>
-                        <w:framePr w:hRule="auto" w:wrap="auto" w:vAnchor="margin" w:hAnchor="text" w:yAlign="inline"/>
+                        <w:framePr w:wrap="auto" w:vAnchor="margin" w:hAnchor="text" w:yAlign="inline"/>
                         <w:spacing w:before="0" w:after="240" w:line="240" w:lineRule="auto"/>
                       </w:pPr>
                       <w:r>
@@ -7437,7 +7418,7 @@
     <w:p>
       <w:pPr>
         <w:pStyle w:val="9"/>
-        <w:framePr w:hRule="auto" w:wrap="auto" w:vAnchor="margin" w:hAnchor="text" w:yAlign="inline"/>
+        <w:framePr w:wrap="auto" w:vAnchor="margin" w:hAnchor="text" w:yAlign="inline"/>
         <w:tabs>
           <w:tab w:val="left" w:pos="1440"/>
           <w:tab w:val="left" w:pos="2880"/>
@@ -7493,7 +7474,7 @@
     <w:p>
       <w:pPr>
         <w:pStyle w:val="18"/>
-        <w:framePr w:hRule="auto" w:wrap="auto" w:vAnchor="margin" w:hAnchor="text" w:yAlign="inline"/>
+        <w:framePr w:wrap="auto" w:vAnchor="margin" w:hAnchor="text" w:yAlign="inline"/>
         <w:tabs>
           <w:tab w:val="left" w:pos="1440"/>
           <w:tab w:val="left" w:pos="2880"/>
@@ -7512,7 +7493,7 @@
     <w:p>
       <w:pPr>
         <w:pStyle w:val="18"/>
-        <w:framePr w:hRule="auto" w:wrap="auto" w:vAnchor="margin" w:hAnchor="text" w:yAlign="inline"/>
+        <w:framePr w:wrap="auto" w:vAnchor="margin" w:hAnchor="text" w:yAlign="inline"/>
         <w:tabs>
           <w:tab w:val="left" w:pos="1440"/>
           <w:tab w:val="left" w:pos="2880"/>
@@ -7531,7 +7512,7 @@
     <w:p>
       <w:pPr>
         <w:pStyle w:val="18"/>
-        <w:framePr w:hRule="auto" w:wrap="auto" w:vAnchor="margin" w:hAnchor="text" w:yAlign="inline"/>
+        <w:framePr w:wrap="auto" w:vAnchor="margin" w:hAnchor="text" w:yAlign="inline"/>
         <w:tabs>
           <w:tab w:val="left" w:pos="1440"/>
           <w:tab w:val="left" w:pos="2880"/>
@@ -7608,7 +7589,7 @@
     <w:p>
       <w:pPr>
         <w:pStyle w:val="9"/>
-        <w:framePr w:hRule="auto" w:wrap="auto" w:vAnchor="margin" w:hAnchor="text" w:yAlign="inline"/>
+        <w:framePr w:wrap="auto" w:vAnchor="margin" w:hAnchor="text" w:yAlign="inline"/>
         <w:tabs>
           <w:tab w:val="left" w:pos="1440"/>
           <w:tab w:val="left" w:pos="2880"/>
@@ -7735,7 +7716,7 @@
     <w:p>
       <w:pPr>
         <w:pStyle w:val="18"/>
-        <w:framePr w:hRule="auto" w:wrap="auto" w:vAnchor="margin" w:hAnchor="text" w:yAlign="inline"/>
+        <w:framePr w:wrap="auto" w:vAnchor="margin" w:hAnchor="text" w:yAlign="inline"/>
         <w:tabs>
           <w:tab w:val="left" w:pos="1440"/>
           <w:tab w:val="left" w:pos="2880"/>
@@ -7754,7 +7735,7 @@
     <w:p>
       <w:pPr>
         <w:pStyle w:val="18"/>
-        <w:framePr w:hRule="auto" w:wrap="auto" w:vAnchor="margin" w:hAnchor="text" w:yAlign="inline"/>
+        <w:framePr w:wrap="auto" w:vAnchor="margin" w:hAnchor="text" w:yAlign="inline"/>
         <w:tabs>
           <w:tab w:val="left" w:pos="1440"/>
           <w:tab w:val="left" w:pos="2880"/>
@@ -7773,7 +7754,7 @@
     <w:p>
       <w:pPr>
         <w:pStyle w:val="18"/>
-        <w:framePr w:hRule="auto" w:wrap="auto" w:vAnchor="margin" w:hAnchor="text" w:yAlign="inline"/>
+        <w:framePr w:wrap="auto" w:vAnchor="margin" w:hAnchor="text" w:yAlign="inline"/>
         <w:tabs>
           <w:tab w:val="left" w:pos="1440"/>
           <w:tab w:val="left" w:pos="2880"/>
@@ -7792,7 +7773,7 @@
     <w:p>
       <w:pPr>
         <w:pStyle w:val="18"/>
-        <w:framePr w:hRule="auto" w:wrap="auto" w:vAnchor="margin" w:hAnchor="text" w:yAlign="inline"/>
+        <w:framePr w:wrap="auto" w:vAnchor="margin" w:hAnchor="text" w:yAlign="inline"/>
         <w:tabs>
           <w:tab w:val="left" w:pos="1440"/>
           <w:tab w:val="left" w:pos="2880"/>
@@ -7811,7 +7792,7 @@
     <w:p>
       <w:pPr>
         <w:pStyle w:val="18"/>
-        <w:framePr w:hRule="auto" w:wrap="auto" w:vAnchor="margin" w:hAnchor="text" w:yAlign="inline"/>
+        <w:framePr w:wrap="auto" w:vAnchor="margin" w:hAnchor="text" w:yAlign="inline"/>
         <w:tabs>
           <w:tab w:val="left" w:pos="1440"/>
           <w:tab w:val="left" w:pos="2880"/>
@@ -7830,7 +7811,7 @@
     <w:p>
       <w:pPr>
         <w:pStyle w:val="18"/>
-        <w:framePr w:hRule="auto" w:wrap="auto" w:vAnchor="margin" w:hAnchor="text" w:yAlign="inline"/>
+        <w:framePr w:wrap="auto" w:vAnchor="margin" w:hAnchor="text" w:yAlign="inline"/>
         <w:tabs>
           <w:tab w:val="left" w:pos="1440"/>
           <w:tab w:val="left" w:pos="2880"/>
@@ -7849,7 +7830,7 @@
     <w:p>
       <w:pPr>
         <w:pStyle w:val="18"/>
-        <w:framePr w:hRule="auto" w:wrap="auto" w:vAnchor="margin" w:hAnchor="text" w:yAlign="inline"/>
+        <w:framePr w:wrap="auto" w:vAnchor="margin" w:hAnchor="text" w:yAlign="inline"/>
         <w:tabs>
           <w:tab w:val="left" w:pos="1440"/>
           <w:tab w:val="left" w:pos="2880"/>
@@ -7868,7 +7849,7 @@
     <w:p>
       <w:pPr>
         <w:pStyle w:val="18"/>
-        <w:framePr w:hRule="auto" w:wrap="auto" w:vAnchor="margin" w:hAnchor="text" w:yAlign="inline"/>
+        <w:framePr w:wrap="auto" w:vAnchor="margin" w:hAnchor="text" w:yAlign="inline"/>
         <w:tabs>
           <w:tab w:val="left" w:pos="1440"/>
           <w:tab w:val="left" w:pos="2880"/>
@@ -7887,7 +7868,7 @@
     <w:p>
       <w:pPr>
         <w:pStyle w:val="18"/>
-        <w:framePr w:hRule="auto" w:wrap="auto" w:vAnchor="margin" w:hAnchor="text" w:yAlign="inline"/>
+        <w:framePr w:wrap="auto" w:vAnchor="margin" w:hAnchor="text" w:yAlign="inline"/>
         <w:tabs>
           <w:tab w:val="left" w:pos="1440"/>
           <w:tab w:val="left" w:pos="2880"/>
@@ -7906,7 +7887,7 @@
     <w:p>
       <w:pPr>
         <w:pStyle w:val="18"/>
-        <w:framePr w:hRule="auto" w:wrap="auto" w:vAnchor="margin" w:hAnchor="text" w:yAlign="inline"/>
+        <w:framePr w:wrap="auto" w:vAnchor="margin" w:hAnchor="text" w:yAlign="inline"/>
         <w:tabs>
           <w:tab w:val="left" w:pos="1440"/>
           <w:tab w:val="left" w:pos="2880"/>
@@ -7925,7 +7906,7 @@
     <w:p>
       <w:pPr>
         <w:pStyle w:val="18"/>
-        <w:framePr w:hRule="auto" w:wrap="auto" w:vAnchor="margin" w:hAnchor="text" w:yAlign="inline"/>
+        <w:framePr w:wrap="auto" w:vAnchor="margin" w:hAnchor="text" w:yAlign="inline"/>
         <w:tabs>
           <w:tab w:val="left" w:pos="1440"/>
           <w:tab w:val="left" w:pos="2880"/>
@@ -7944,7 +7925,7 @@
     <w:p>
       <w:pPr>
         <w:pStyle w:val="18"/>
-        <w:framePr w:hRule="auto" w:wrap="auto" w:vAnchor="margin" w:hAnchor="text" w:yAlign="inline"/>
+        <w:framePr w:wrap="auto" w:vAnchor="margin" w:hAnchor="text" w:yAlign="inline"/>
         <w:tabs>
           <w:tab w:val="left" w:pos="1440"/>
           <w:tab w:val="left" w:pos="2880"/>
@@ -7963,7 +7944,7 @@
     <w:p>
       <w:pPr>
         <w:pStyle w:val="18"/>
-        <w:framePr w:hRule="auto" w:wrap="auto" w:vAnchor="margin" w:hAnchor="text" w:yAlign="inline"/>
+        <w:framePr w:wrap="auto" w:vAnchor="margin" w:hAnchor="text" w:yAlign="inline"/>
         <w:tabs>
           <w:tab w:val="left" w:pos="1440"/>
           <w:tab w:val="left" w:pos="2880"/>
@@ -7990,7 +7971,7 @@
     <w:p>
       <w:pPr>
         <w:pStyle w:val="9"/>
-        <w:framePr w:hRule="auto" w:wrap="auto" w:vAnchor="margin" w:hAnchor="text" w:yAlign="inline"/>
+        <w:framePr w:wrap="auto" w:vAnchor="margin" w:hAnchor="text" w:yAlign="inline"/>
         <w:tabs>
           <w:tab w:val="left" w:pos="1440"/>
           <w:tab w:val="left" w:pos="2880"/>
@@ -8016,7 +7997,7 @@
     <w:p>
       <w:pPr>
         <w:pStyle w:val="9"/>
-        <w:framePr w:hRule="auto" w:wrap="auto" w:vAnchor="margin" w:hAnchor="text" w:yAlign="inline"/>
+        <w:framePr w:wrap="auto" w:vAnchor="margin" w:hAnchor="text" w:yAlign="inline"/>
         <w:tabs>
           <w:tab w:val="left" w:pos="1440"/>
           <w:tab w:val="left" w:pos="2880"/>
@@ -8043,7 +8024,7 @@
     <w:p>
       <w:pPr>
         <w:pStyle w:val="9"/>
-        <w:framePr w:hRule="auto" w:wrap="auto" w:vAnchor="margin" w:hAnchor="text" w:yAlign="inline"/>
+        <w:framePr w:wrap="auto" w:vAnchor="margin" w:hAnchor="text" w:yAlign="inline"/>
         <w:tabs>
           <w:tab w:val="left" w:pos="1440"/>
           <w:tab w:val="left" w:pos="2880"/>
@@ -8084,7 +8065,7 @@
     <w:p>
       <w:pPr>
         <w:pStyle w:val="16"/>
-        <w:framePr w:hRule="auto" w:wrap="auto" w:vAnchor="margin" w:hAnchor="text" w:yAlign="inline"/>
+        <w:framePr w:wrap="auto" w:vAnchor="margin" w:hAnchor="text" w:yAlign="inline"/>
         <w:spacing w:before="0" w:after="400" w:line="360" w:lineRule="auto"/>
         <w:jc w:val="both"/>
         <w:rPr>
@@ -8108,7 +8089,7 @@
     <w:p>
       <w:pPr>
         <w:pStyle w:val="16"/>
-        <w:framePr w:hRule="auto" w:wrap="auto" w:vAnchor="margin" w:hAnchor="text" w:yAlign="inline"/>
+        <w:framePr w:wrap="auto" w:vAnchor="margin" w:hAnchor="text" w:yAlign="inline"/>
         <w:spacing w:before="0" w:line="360" w:lineRule="auto"/>
         <w:jc w:val="both"/>
         <w:rPr>
@@ -8122,7 +8103,7 @@
     <w:p>
       <w:pPr>
         <w:pStyle w:val="16"/>
-        <w:framePr w:hRule="auto" w:wrap="auto" w:vAnchor="margin" w:hAnchor="text" w:yAlign="inline"/>
+        <w:framePr w:wrap="auto" w:vAnchor="margin" w:hAnchor="text" w:yAlign="inline"/>
         <w:spacing w:before="0" w:after="240" w:line="240" w:lineRule="auto"/>
         <w:jc w:val="both"/>
         <w:rPr>
@@ -8134,7 +8115,7 @@
     <w:p>
       <w:pPr>
         <w:pStyle w:val="16"/>
-        <w:framePr w:hRule="auto" w:wrap="auto" w:vAnchor="margin" w:hAnchor="text" w:yAlign="inline"/>
+        <w:framePr w:wrap="auto" w:vAnchor="margin" w:hAnchor="text" w:yAlign="inline"/>
         <w:spacing w:before="0" w:after="240" w:line="240" w:lineRule="auto"/>
         <w:jc w:val="both"/>
         <w:rPr>
@@ -8156,7 +8137,7 @@
     <w:p>
       <w:pPr>
         <w:pStyle w:val="16"/>
-        <w:framePr w:hRule="auto" w:wrap="auto" w:vAnchor="margin" w:hAnchor="text" w:yAlign="inline"/>
+        <w:framePr w:wrap="auto" w:vAnchor="margin" w:hAnchor="text" w:yAlign="inline"/>
         <w:spacing w:before="0" w:after="240" w:line="240" w:lineRule="auto"/>
         <w:jc w:val="both"/>
         <w:rPr>
@@ -8178,7 +8159,7 @@
     <w:p>
       <w:pPr>
         <w:pStyle w:val="16"/>
-        <w:framePr w:hRule="auto" w:wrap="auto" w:vAnchor="margin" w:hAnchor="text" w:yAlign="inline"/>
+        <w:framePr w:wrap="auto" w:vAnchor="margin" w:hAnchor="text" w:yAlign="inline"/>
         <w:spacing w:before="0" w:after="240" w:line="240" w:lineRule="auto"/>
         <w:jc w:val="both"/>
         <w:rPr>
@@ -8219,7 +8200,7 @@
     <w:p>
       <w:pPr>
         <w:pStyle w:val="16"/>
-        <w:framePr w:hRule="auto" w:wrap="auto" w:vAnchor="margin" w:hAnchor="text" w:yAlign="inline"/>
+        <w:framePr w:wrap="auto" w:vAnchor="margin" w:hAnchor="text" w:yAlign="inline"/>
         <w:spacing w:before="0" w:after="240" w:line="240" w:lineRule="auto"/>
         <w:jc w:val="both"/>
         <w:rPr>
@@ -8231,7 +8212,7 @@
     <w:p>
       <w:pPr>
         <w:pStyle w:val="16"/>
-        <w:framePr w:hRule="auto" w:wrap="auto" w:vAnchor="margin" w:hAnchor="text" w:yAlign="inline"/>
+        <w:framePr w:wrap="auto" w:vAnchor="margin" w:hAnchor="text" w:yAlign="inline"/>
         <w:numPr>
           <w:ilvl w:val="0"/>
           <w:numId w:val="7"/>
@@ -8258,7 +8239,7 @@
     <w:p>
       <w:pPr>
         <w:pStyle w:val="16"/>
-        <w:framePr w:hRule="auto" w:wrap="auto" w:vAnchor="margin" w:hAnchor="text" w:yAlign="inline"/>
+        <w:framePr w:wrap="auto" w:vAnchor="margin" w:hAnchor="text" w:yAlign="inline"/>
         <w:numPr>
           <w:ilvl w:val="0"/>
           <w:numId w:val="7"/>
@@ -8326,7 +8307,7 @@
     <w:p>
       <w:pPr>
         <w:pStyle w:val="16"/>
-        <w:framePr w:hRule="auto" w:wrap="auto" w:vAnchor="margin" w:hAnchor="text" w:yAlign="inline"/>
+        <w:framePr w:wrap="auto" w:vAnchor="margin" w:hAnchor="text" w:yAlign="inline"/>
         <w:numPr>
           <w:ilvl w:val="0"/>
           <w:numId w:val="7"/>
@@ -8410,7 +8391,7 @@
     <w:p>
       <w:pPr>
         <w:pStyle w:val="16"/>
-        <w:framePr w:hRule="auto" w:wrap="auto" w:vAnchor="margin" w:hAnchor="text" w:yAlign="inline"/>
+        <w:framePr w:wrap="auto" w:vAnchor="margin" w:hAnchor="text" w:yAlign="inline"/>
         <w:numPr>
           <w:ilvl w:val="0"/>
           <w:numId w:val="7"/>
@@ -8465,7 +8446,7 @@
     <w:p>
       <w:pPr>
         <w:pStyle w:val="16"/>
-        <w:framePr w:hRule="auto" w:wrap="auto" w:vAnchor="margin" w:hAnchor="text" w:yAlign="inline"/>
+        <w:framePr w:wrap="auto" w:vAnchor="margin" w:hAnchor="text" w:yAlign="inline"/>
         <w:numPr>
           <w:ilvl w:val="0"/>
           <w:numId w:val="7"/>
@@ -8493,7 +8474,7 @@
     <w:p>
       <w:pPr>
         <w:pStyle w:val="16"/>
-        <w:framePr w:hRule="auto" w:wrap="auto" w:vAnchor="margin" w:hAnchor="text" w:yAlign="inline"/>
+        <w:framePr w:wrap="auto" w:vAnchor="margin" w:hAnchor="text" w:yAlign="inline"/>
         <w:numPr>
           <w:ilvl w:val="0"/>
           <w:numId w:val="7"/>
@@ -8521,7 +8502,7 @@
     <w:p>
       <w:pPr>
         <w:pStyle w:val="16"/>
-        <w:framePr w:hRule="auto" w:wrap="auto" w:vAnchor="margin" w:hAnchor="text" w:yAlign="inline"/>
+        <w:framePr w:wrap="auto" w:vAnchor="margin" w:hAnchor="text" w:yAlign="inline"/>
         <w:numPr>
           <w:ilvl w:val="0"/>
           <w:numId w:val="7"/>
@@ -8592,7 +8573,7 @@
     <w:p>
       <w:pPr>
         <w:pStyle w:val="16"/>
-        <w:framePr w:hRule="auto" w:wrap="auto" w:vAnchor="margin" w:hAnchor="text" w:yAlign="inline"/>
+        <w:framePr w:wrap="auto" w:vAnchor="margin" w:hAnchor="text" w:yAlign="inline"/>
         <w:numPr>
           <w:ilvl w:val="0"/>
           <w:numId w:val="7"/>
@@ -8606,8 +8587,6 @@
           <w:rtl w:val="0"/>
         </w:rPr>
       </w:pPr>
-      <w:bookmarkStart w:id="0" w:name="_GoBack"/>
-      <w:bookmarkEnd w:id="0"/>
       <w:r>
         <w:rPr>
           <w:rStyle w:val="22"/>
@@ -8652,7 +8631,7 @@
     <w:p>
       <w:pPr>
         <w:pStyle w:val="16"/>
-        <w:framePr w:hRule="auto" w:wrap="auto" w:vAnchor="margin" w:hAnchor="text" w:yAlign="inline"/>
+        <w:framePr w:wrap="auto" w:vAnchor="margin" w:hAnchor="text" w:yAlign="inline"/>
         <w:spacing w:before="0" w:after="240" w:line="360" w:lineRule="auto"/>
         <w:jc w:val="both"/>
         <w:rPr>
@@ -8664,7 +8643,7 @@
     <w:p>
       <w:pPr>
         <w:pStyle w:val="16"/>
-        <w:framePr w:hRule="auto" w:wrap="auto" w:vAnchor="margin" w:hAnchor="text" w:yAlign="inline"/>
+        <w:framePr w:wrap="auto" w:vAnchor="margin" w:hAnchor="text" w:yAlign="inline"/>
         <w:spacing w:before="0" w:after="240" w:line="360" w:lineRule="auto"/>
         <w:jc w:val="both"/>
         <w:rPr>
@@ -8676,7 +8655,7 @@
     <w:p>
       <w:pPr>
         <w:pStyle w:val="16"/>
-        <w:framePr w:hRule="auto" w:wrap="auto" w:vAnchor="margin" w:hAnchor="text" w:yAlign="inline"/>
+        <w:framePr w:wrap="auto" w:vAnchor="margin" w:hAnchor="text" w:yAlign="inline"/>
         <w:spacing w:before="0" w:after="240" w:line="360" w:lineRule="auto"/>
         <w:jc w:val="both"/>
         <w:rPr>
@@ -8688,7 +8667,7 @@
     <w:p>
       <w:pPr>
         <w:pStyle w:val="16"/>
-        <w:framePr w:hRule="auto" w:wrap="auto" w:vAnchor="margin" w:hAnchor="text" w:yAlign="inline"/>
+        <w:framePr w:wrap="auto" w:vAnchor="margin" w:hAnchor="text" w:yAlign="inline"/>
         <w:spacing w:before="0" w:after="240" w:line="360" w:lineRule="auto"/>
         <w:jc w:val="both"/>
         <w:rPr>
@@ -8700,7 +8679,7 @@
     <w:p>
       <w:pPr>
         <w:pStyle w:val="16"/>
-        <w:framePr w:hRule="auto" w:wrap="auto" w:vAnchor="margin" w:hAnchor="text" w:yAlign="inline"/>
+        <w:framePr w:wrap="auto" w:vAnchor="margin" w:hAnchor="text" w:yAlign="inline"/>
         <w:spacing w:before="0" w:after="240" w:line="360" w:lineRule="auto"/>
         <w:jc w:val="both"/>
         <w:rPr>
@@ -8712,7 +8691,7 @@
     <w:p>
       <w:pPr>
         <w:pStyle w:val="16"/>
-        <w:framePr w:hRule="auto" w:wrap="auto" w:vAnchor="margin" w:hAnchor="text" w:yAlign="inline"/>
+        <w:framePr w:wrap="auto" w:vAnchor="margin" w:hAnchor="text" w:yAlign="inline"/>
         <w:spacing w:before="0" w:after="240" w:line="360" w:lineRule="auto"/>
         <w:jc w:val="both"/>
         <w:rPr>
@@ -8724,7 +8703,7 @@
     <w:p>
       <w:pPr>
         <w:pStyle w:val="16"/>
-        <w:framePr w:hRule="auto" w:wrap="auto" w:vAnchor="margin" w:hAnchor="text" w:yAlign="inline"/>
+        <w:framePr w:wrap="auto" w:vAnchor="margin" w:hAnchor="text" w:yAlign="inline"/>
         <w:spacing w:before="0" w:after="240" w:line="360" w:lineRule="auto"/>
         <w:jc w:val="both"/>
       </w:pPr>
@@ -8770,7 +8749,7 @@
   <w:p>
     <w:pPr>
       <w:pStyle w:val="10"/>
-      <w:framePr w:hRule="auto" w:wrap="auto" w:vAnchor="margin" w:hAnchor="text" w:yAlign="inline"/>
+      <w:framePr w:wrap="auto" w:vAnchor="margin" w:hAnchor="text" w:yAlign="inline"/>
     </w:pPr>
     <w:r>
       <w:rPr>
@@ -8813,7 +8792,7 @@
   <w:p>
     <w:pPr>
       <w:pStyle w:val="13"/>
-      <w:framePr w:hRule="auto" w:wrap="auto" w:vAnchor="margin" w:hAnchor="text" w:yAlign="inline"/>
+      <w:framePr w:wrap="auto" w:vAnchor="margin" w:hAnchor="text" w:yAlign="inline"/>
       <w:rPr>
         <w:rFonts w:ascii="Times New Roman" w:hAnsi="Times New Roman" w:eastAsia="Times New Roman" w:cs="Times New Roman"/>
       </w:rPr>
@@ -8947,7 +8926,7 @@
   <w:p>
     <w:pPr>
       <w:pStyle w:val="13"/>
-      <w:framePr w:hRule="auto" w:wrap="auto" w:vAnchor="margin" w:hAnchor="text" w:yAlign="inline"/>
+      <w:framePr w:wrap="auto" w:vAnchor="margin" w:hAnchor="text" w:yAlign="inline"/>
     </w:pPr>
     <w:r>
       <w:rPr>
@@ -11471,7 +11450,7 @@
       <w:keepNext w:val="0"/>
       <w:keepLines w:val="0"/>
       <w:pageBreakBefore w:val="0"/>
-      <w:framePr w:hRule="auto" w:wrap="auto" w:vAnchor="margin" w:hAnchor="text" w:yAlign="inline"/>
+      <w:framePr w:wrap="auto" w:vAnchor="margin" w:hAnchor="text" w:yAlign="inline"/>
       <w:widowControl/>
       <w:numPr>
         <w:ilvl w:val="0"/>
@@ -11508,12 +11487,13 @@
   </w:style>
   <w:style w:type="paragraph" w:styleId="2">
     <w:name w:val="heading 2"/>
+    <w:next w:val="1"/>
     <w:uiPriority w:val="0"/>
     <w:pPr>
       <w:keepNext w:val="0"/>
       <w:keepLines w:val="0"/>
       <w:pageBreakBefore w:val="0"/>
-      <w:framePr w:hRule="auto" w:wrap="auto" w:vAnchor="margin" w:hAnchor="text" w:yAlign="inline"/>
+      <w:framePr w:wrap="auto" w:vAnchor="margin" w:hAnchor="text" w:yAlign="inline"/>
       <w:widowControl w:val="0"/>
       <w:numPr>
         <w:ilvl w:val="0"/>
@@ -11554,12 +11534,13 @@
   </w:style>
   <w:style w:type="paragraph" w:styleId="3">
     <w:name w:val="heading 3"/>
+    <w:next w:val="1"/>
     <w:uiPriority w:val="0"/>
     <w:pPr>
       <w:keepNext w:val="0"/>
       <w:keepLines w:val="0"/>
       <w:pageBreakBefore w:val="0"/>
-      <w:framePr w:hRule="auto" w:wrap="auto" w:vAnchor="margin" w:hAnchor="text" w:yAlign="inline"/>
+      <w:framePr w:wrap="auto" w:vAnchor="margin" w:hAnchor="text" w:yAlign="inline"/>
       <w:widowControl w:val="0"/>
       <w:numPr>
         <w:ilvl w:val="0"/>
@@ -11599,12 +11580,13 @@
   </w:style>
   <w:style w:type="paragraph" w:styleId="4">
     <w:name w:val="heading 4"/>
+    <w:next w:val="1"/>
     <w:uiPriority w:val="0"/>
     <w:pPr>
       <w:keepNext w:val="0"/>
       <w:keepLines w:val="0"/>
       <w:pageBreakBefore w:val="0"/>
-      <w:framePr w:hRule="auto" w:wrap="auto" w:vAnchor="margin" w:hAnchor="text" w:yAlign="inline"/>
+      <w:framePr w:wrap="auto" w:vAnchor="margin" w:hAnchor="text" w:yAlign="inline"/>
       <w:widowControl w:val="0"/>
       <w:numPr>
         <w:ilvl w:val="0"/>
@@ -11647,12 +11629,13 @@
   </w:style>
   <w:style w:type="paragraph" w:styleId="5">
     <w:name w:val="heading 5"/>
+    <w:next w:val="1"/>
     <w:uiPriority w:val="0"/>
     <w:pPr>
       <w:keepNext w:val="0"/>
       <w:keepLines w:val="0"/>
       <w:pageBreakBefore w:val="0"/>
-      <w:framePr w:hRule="auto" w:wrap="auto" w:vAnchor="margin" w:hAnchor="text" w:yAlign="inline"/>
+      <w:framePr w:wrap="auto" w:vAnchor="margin" w:hAnchor="text" w:yAlign="inline"/>
       <w:widowControl w:val="0"/>
       <w:numPr>
         <w:ilvl w:val="0"/>
@@ -11713,7 +11696,7 @@
       <w:keepNext w:val="0"/>
       <w:keepLines w:val="0"/>
       <w:pageBreakBefore w:val="0"/>
-      <w:framePr w:hRule="auto" w:wrap="auto" w:vAnchor="margin" w:hAnchor="text" w:yAlign="inline"/>
+      <w:framePr w:wrap="auto" w:vAnchor="margin" w:hAnchor="text" w:yAlign="inline"/>
       <w:widowControl w:val="0"/>
       <w:numPr>
         <w:ilvl w:val="0"/>
@@ -11752,12 +11735,13 @@
   </w:style>
   <w:style w:type="paragraph" w:styleId="9">
     <w:name w:val="caption"/>
+    <w:next w:val="1"/>
     <w:uiPriority w:val="0"/>
     <w:pPr>
       <w:keepNext w:val="0"/>
       <w:keepLines w:val="0"/>
       <w:pageBreakBefore w:val="0"/>
-      <w:framePr w:hRule="auto" w:wrap="auto" w:vAnchor="margin" w:hAnchor="text" w:yAlign="inline"/>
+      <w:framePr w:wrap="auto" w:vAnchor="margin" w:hAnchor="text" w:yAlign="inline"/>
       <w:widowControl/>
       <w:numPr>
         <w:ilvl w:val="0"/>
@@ -11807,7 +11791,7 @@
       <w:keepNext w:val="0"/>
       <w:keepLines w:val="0"/>
       <w:pageBreakBefore w:val="0"/>
-      <w:framePr w:hRule="auto" w:wrap="auto" w:vAnchor="margin" w:hAnchor="text" w:yAlign="inline"/>
+      <w:framePr w:wrap="auto" w:vAnchor="margin" w:hAnchor="text" w:yAlign="inline"/>
       <w:widowControl/>
       <w:numPr>
         <w:ilvl w:val="0"/>
@@ -11858,7 +11842,6 @@
   <w:style w:type="table" w:customStyle="1" w:styleId="12">
     <w:name w:val="Table Normal1"/>
     <w:uiPriority w:val="0"/>
-    <w:tblPr/>
     <w:tblStylePr w:type="firstRow"/>
     <w:tblStylePr w:type="lastRow"/>
     <w:tblStylePr w:type="firstCol"/>
@@ -11879,7 +11862,7 @@
       <w:keepNext w:val="0"/>
       <w:keepLines w:val="0"/>
       <w:pageBreakBefore w:val="0"/>
-      <w:framePr w:hRule="auto" w:wrap="auto" w:vAnchor="margin" w:hAnchor="text" w:yAlign="inline"/>
+      <w:framePr w:wrap="auto" w:vAnchor="margin" w:hAnchor="text" w:yAlign="inline"/>
       <w:widowControl/>
       <w:numPr>
         <w:ilvl w:val="0"/>
@@ -11926,7 +11909,7 @@
       <w:keepNext w:val="0"/>
       <w:keepLines w:val="0"/>
       <w:pageBreakBefore w:val="0"/>
-      <w:framePr w:hRule="auto" w:wrap="auto" w:vAnchor="margin" w:hAnchor="text" w:yAlign="inline"/>
+      <w:framePr w:wrap="auto" w:vAnchor="margin" w:hAnchor="text" w:yAlign="inline"/>
       <w:widowControl w:val="0"/>
       <w:numPr>
         <w:ilvl w:val="0"/>
@@ -11972,7 +11955,7 @@
       <w:keepNext w:val="0"/>
       <w:keepLines w:val="0"/>
       <w:pageBreakBefore w:val="0"/>
-      <w:framePr w:hRule="auto" w:wrap="auto" w:vAnchor="margin" w:hAnchor="text" w:yAlign="inline"/>
+      <w:framePr w:wrap="auto" w:vAnchor="margin" w:hAnchor="text" w:yAlign="inline"/>
       <w:widowControl w:val="0"/>
       <w:numPr>
         <w:ilvl w:val="0"/>
@@ -12016,7 +11999,7 @@
       <w:keepNext w:val="0"/>
       <w:keepLines w:val="0"/>
       <w:pageBreakBefore w:val="0"/>
-      <w:framePr w:hRule="auto" w:wrap="auto" w:vAnchor="margin" w:hAnchor="text" w:yAlign="inline"/>
+      <w:framePr w:wrap="auto" w:vAnchor="margin" w:hAnchor="text" w:yAlign="inline"/>
       <w:widowControl/>
       <w:numPr>
         <w:ilvl w:val="0"/>
@@ -12060,7 +12043,7 @@
       <w:keepNext w:val="0"/>
       <w:keepLines w:val="0"/>
       <w:pageBreakBefore w:val="0"/>
-      <w:framePr w:hRule="auto" w:wrap="auto" w:vAnchor="margin" w:hAnchor="text" w:yAlign="inline"/>
+      <w:framePr w:wrap="auto" w:vAnchor="margin" w:hAnchor="text" w:yAlign="inline"/>
       <w:widowControl/>
       <w:numPr>
         <w:ilvl w:val="0"/>
@@ -12104,7 +12087,7 @@
       <w:keepNext w:val="0"/>
       <w:keepLines w:val="0"/>
       <w:pageBreakBefore w:val="0"/>
-      <w:framePr w:hRule="auto" w:wrap="auto" w:vAnchor="margin" w:hAnchor="text" w:yAlign="inline"/>
+      <w:framePr w:wrap="auto" w:vAnchor="margin" w:hAnchor="text" w:yAlign="inline"/>
       <w:widowControl/>
       <w:numPr>
         <w:ilvl w:val="0"/>

</xml_diff>